<commit_message>
D2 file has been edited!
</commit_message>
<xml_diff>
--- a/D2.docx
+++ b/D2.docx
@@ -8,29 +8,337 @@
         <w:rPr>
           <w:b/>
           <w:bCs/>
-          <w:sz w:val="32"/>
-          <w:szCs w:val="32"/>
-        </w:rPr>
-      </w:pPr>
+          <w:sz w:val="36"/>
+          <w:szCs w:val="36"/>
+        </w:rPr>
+      </w:pPr>
+      <w:r>
+        <w:rPr>
+          <w:rFonts w:ascii="Arial" w:hAnsi="Arial" w:cs="Arial"/>
+          <w:b/>
+          <w:bCs/>
+          <w:color w:val="000000"/>
+          <w:sz w:val="38"/>
+          <w:szCs w:val="38"/>
+        </w:rPr>
+        <w:t>Object Oriented Analysis and Design</w:t>
+      </w:r>
+    </w:p>
+    <w:p>
+      <w:pPr>
+        <w:jc w:val="center"/>
+        <w:rPr>
+          <w:b/>
+          <w:bCs/>
+          <w:sz w:val="36"/>
+          <w:szCs w:val="36"/>
+        </w:rPr>
+      </w:pPr>
+      <w:r>
+        <w:rPr>
+          <w:b/>
+          <w:bCs/>
+          <w:sz w:val="36"/>
+          <w:szCs w:val="36"/>
+        </w:rPr>
+        <w:t>Automated Bill Payment System</w:t>
+      </w:r>
+    </w:p>
+    <w:p>
+      <w:pPr>
+        <w:jc w:val="center"/>
+        <w:rPr>
+          <w:b/>
+          <w:bCs/>
+          <w:sz w:val="36"/>
+          <w:szCs w:val="36"/>
+        </w:rPr>
+      </w:pPr>
+      <w:r>
+        <w:rPr>
+          <w:b/>
+          <w:bCs/>
+          <w:sz w:val="36"/>
+          <w:szCs w:val="36"/>
+        </w:rPr>
+        <w:t>Project Deliverable 2</w:t>
+      </w:r>
+    </w:p>
+    <w:p>
+      <w:pPr>
+        <w:jc w:val="center"/>
+        <w:rPr>
+          <w:b/>
+          <w:bCs/>
+          <w:sz w:val="36"/>
+          <w:szCs w:val="36"/>
+        </w:rPr>
+      </w:pPr>
+      <w:r>
+        <w:rPr>
+          <w:b/>
+          <w:bCs/>
+          <w:noProof/>
+          <w:sz w:val="36"/>
+          <w:szCs w:val="36"/>
+        </w:rPr>
+        <w:drawing>
+          <wp:inline distT="0" distB="0" distL="0" distR="0" wp14:anchorId="046B43FE" wp14:editId="17012CBA">
+            <wp:extent cx="4761865" cy="4076700"/>
+            <wp:effectExtent l="0" t="0" r="635" b="0"/>
+            <wp:docPr id="2" name="Picture 2"/>
+            <wp:cNvGraphicFramePr>
+              <a:graphicFrameLocks xmlns:a="http://schemas.openxmlformats.org/drawingml/2006/main" noChangeAspect="1"/>
+            </wp:cNvGraphicFramePr>
+            <a:graphic xmlns:a="http://schemas.openxmlformats.org/drawingml/2006/main">
+              <a:graphicData uri="http://schemas.openxmlformats.org/drawingml/2006/picture">
+                <pic:pic xmlns:pic="http://schemas.openxmlformats.org/drawingml/2006/picture">
+                  <pic:nvPicPr>
+                    <pic:cNvPr id="2" name="Picture 2"/>
+                    <pic:cNvPicPr/>
+                  </pic:nvPicPr>
+                  <pic:blipFill rotWithShape="1">
+                    <a:blip r:embed="rId4">
+                      <a:extLst>
+                        <a:ext uri="{28A0092B-C50C-407E-A947-70E740481C1C}">
+                          <a14:useLocalDpi xmlns:a14="http://schemas.microsoft.com/office/drawing/2010/main" val="0"/>
+                        </a:ext>
+                      </a:extLst>
+                    </a:blip>
+                    <a:srcRect b="14388"/>
+                    <a:stretch/>
+                  </pic:blipFill>
+                  <pic:spPr bwMode="auto">
+                    <a:xfrm>
+                      <a:off x="0" y="0"/>
+                      <a:ext cx="4761905" cy="4076734"/>
+                    </a:xfrm>
+                    <a:prstGeom prst="rect">
+                      <a:avLst/>
+                    </a:prstGeom>
+                    <a:ln>
+                      <a:noFill/>
+                    </a:ln>
+                    <a:extLst>
+                      <a:ext uri="{53640926-AAD7-44D8-BBD7-CCE9431645EC}">
+                        <a14:shadowObscured xmlns:a14="http://schemas.microsoft.com/office/drawing/2010/main"/>
+                      </a:ext>
+                    </a:extLst>
+                  </pic:spPr>
+                </pic:pic>
+              </a:graphicData>
+            </a:graphic>
+          </wp:inline>
+        </w:drawing>
+      </w:r>
+    </w:p>
+    <w:p>
+      <w:pPr>
+        <w:pStyle w:val="NormalWeb"/>
+        <w:spacing w:before="240" w:beforeAutospacing="0" w:after="240" w:afterAutospacing="0"/>
+      </w:pPr>
+      <w:r>
+        <w:rPr>
+          <w:rFonts w:ascii="Arial" w:hAnsi="Arial" w:cs="Arial"/>
+          <w:b/>
+          <w:bCs/>
+          <w:color w:val="000000"/>
+          <w:sz w:val="32"/>
+          <w:szCs w:val="32"/>
+        </w:rPr>
+        <w:t>Submitted to</w:t>
+      </w:r>
+      <w:r>
+        <w:rPr>
+          <w:rFonts w:ascii="Arial" w:hAnsi="Arial" w:cs="Arial"/>
+          <w:color w:val="000000"/>
+          <w:sz w:val="32"/>
+          <w:szCs w:val="32"/>
+        </w:rPr>
+        <w:t>:  </w:t>
+      </w:r>
+    </w:p>
+    <w:p>
+      <w:pPr>
+        <w:pStyle w:val="NormalWeb"/>
+        <w:spacing w:before="240" w:beforeAutospacing="0" w:after="240" w:afterAutospacing="0"/>
+      </w:pPr>
+      <w:r>
+        <w:rPr>
+          <w:rFonts w:ascii="Arial" w:hAnsi="Arial" w:cs="Arial"/>
+          <w:color w:val="000000"/>
+          <w:sz w:val="32"/>
+          <w:szCs w:val="32"/>
+        </w:rPr>
+        <w:t>                      Ma’am Amina mirza</w:t>
+      </w:r>
+    </w:p>
+    <w:p>
+      <w:pPr>
+        <w:pStyle w:val="NormalWeb"/>
+        <w:spacing w:before="240" w:beforeAutospacing="0" w:after="240" w:afterAutospacing="0"/>
+      </w:pPr>
+      <w:r>
+        <w:rPr>
+          <w:rFonts w:ascii="Arial" w:hAnsi="Arial" w:cs="Arial"/>
+          <w:b/>
+          <w:bCs/>
+          <w:color w:val="000000"/>
+          <w:sz w:val="32"/>
+          <w:szCs w:val="32"/>
+        </w:rPr>
+        <w:t>Group Members:</w:t>
+      </w:r>
+    </w:p>
+    <w:p>
+      <w:pPr>
+        <w:pStyle w:val="NormalWeb"/>
+        <w:spacing w:before="240" w:beforeAutospacing="0" w:after="240" w:afterAutospacing="0"/>
+      </w:pPr>
+      <w:r>
+        <w:rPr>
+          <w:rFonts w:ascii="Arial" w:hAnsi="Arial" w:cs="Arial"/>
+          <w:b/>
+          <w:bCs/>
+          <w:color w:val="000000"/>
+          <w:sz w:val="32"/>
+          <w:szCs w:val="32"/>
+        </w:rPr>
+        <w:t>                  </w:t>
+      </w:r>
+      <w:r>
+        <w:rPr>
+          <w:rFonts w:ascii="Arial" w:hAnsi="Arial" w:cs="Arial"/>
+          <w:color w:val="000000"/>
+          <w:sz w:val="32"/>
+          <w:szCs w:val="32"/>
+        </w:rPr>
+        <w:t>    Bsef19m013 - Osama Sultan</w:t>
+      </w:r>
+    </w:p>
+    <w:p>
+      <w:pPr>
+        <w:pStyle w:val="NormalWeb"/>
+        <w:spacing w:before="240" w:beforeAutospacing="0" w:after="240" w:afterAutospacing="0"/>
+      </w:pPr>
+      <w:r>
+        <w:rPr>
+          <w:rFonts w:ascii="Arial" w:hAnsi="Arial" w:cs="Arial"/>
+          <w:color w:val="000000"/>
+          <w:sz w:val="32"/>
+          <w:szCs w:val="32"/>
+        </w:rPr>
+        <w:t>                      Bsef19m032 - Ameena Abdullah</w:t>
+      </w:r>
+    </w:p>
+    <w:p>
+      <w:pPr>
+        <w:pStyle w:val="NormalWeb"/>
+        <w:spacing w:before="240" w:beforeAutospacing="0" w:after="240" w:afterAutospacing="0"/>
+        <w:rPr>
+          <w:rFonts w:ascii="Arial" w:hAnsi="Arial" w:cs="Arial"/>
+          <w:color w:val="000000"/>
+          <w:sz w:val="32"/>
+          <w:szCs w:val="32"/>
+        </w:rPr>
+      </w:pPr>
+      <w:r>
+        <w:rPr>
+          <w:rFonts w:ascii="Arial" w:hAnsi="Arial" w:cs="Arial"/>
+          <w:color w:val="000000"/>
+          <w:sz w:val="32"/>
+          <w:szCs w:val="32"/>
+        </w:rPr>
+        <w:t xml:space="preserve">                      Bsef19m029 - </w:t>
+      </w:r>
       <w:proofErr w:type="spellStart"/>
       <w:r>
         <w:rPr>
-          <w:b/>
-          <w:bCs/>
-          <w:sz w:val="32"/>
-          <w:szCs w:val="32"/>
-        </w:rPr>
-        <w:t>Domian</w:t>
+          <w:rFonts w:ascii="Arial" w:hAnsi="Arial" w:cs="Arial"/>
+          <w:color w:val="000000"/>
+          <w:sz w:val="32"/>
+          <w:szCs w:val="32"/>
+        </w:rPr>
+        <w:t>Iqra</w:t>
       </w:r>
       <w:proofErr w:type="spellEnd"/>
       <w:r>
         <w:rPr>
+          <w:rFonts w:ascii="Arial" w:hAnsi="Arial" w:cs="Arial"/>
+          <w:color w:val="000000"/>
+          <w:sz w:val="32"/>
+          <w:szCs w:val="32"/>
+        </w:rPr>
+        <w:t xml:space="preserve"> Hanif</w:t>
+      </w:r>
+    </w:p>
+    <w:p>
+      <w:pPr>
+        <w:pStyle w:val="NormalWeb"/>
+        <w:spacing w:before="240" w:beforeAutospacing="0" w:after="240" w:afterAutospacing="0"/>
+      </w:pPr>
+    </w:p>
+    <w:p>
+      <w:pPr>
+        <w:jc w:val="center"/>
+      </w:pPr>
+      <w:r>
+        <w:lastRenderedPageBreak/>
+        <w:t>*All the diagrams in this document are created on smartdraw.com</w:t>
+      </w:r>
+    </w:p>
+    <w:p>
+      <w:pPr>
+        <w:jc w:val="center"/>
+        <w:rPr>
+          <w:b/>
+          <w:bCs/>
+          <w:sz w:val="32"/>
+          <w:szCs w:val="32"/>
+        </w:rPr>
+      </w:pPr>
+      <w:r>
+        <w:rPr>
+          <w:b/>
+          <w:bCs/>
+          <w:sz w:val="32"/>
+          <w:szCs w:val="32"/>
+        </w:rPr>
+        <w:t>Domain</w:t>
+      </w:r>
+      <w:r>
+        <w:rPr>
           <w:b/>
           <w:bCs/>
           <w:sz w:val="32"/>
           <w:szCs w:val="32"/>
         </w:rPr>
         <w:t xml:space="preserve"> Model</w:t>
+      </w:r>
+    </w:p>
+    <w:p>
+      <w:pPr>
+        <w:jc w:val="center"/>
+      </w:pPr>
+      <w:r>
+        <w:t>(</w:t>
+      </w:r>
+      <w:r>
+        <w:t xml:space="preserve">Visual representation of conceptual classes </w:t>
+      </w:r>
+      <w:r>
+        <w:t xml:space="preserve">of Automated Bill </w:t>
+      </w:r>
+      <w:proofErr w:type="spellStart"/>
+      <w:r>
+        <w:t>Bayment</w:t>
+      </w:r>
+      <w:proofErr w:type="spellEnd"/>
+      <w:r>
+        <w:t xml:space="preserve"> </w:t>
+      </w:r>
+      <w:r>
+        <w:t>System)</w:t>
       </w:r>
     </w:p>
     <w:p>
@@ -78,7 +386,7 @@
                     <pic:cNvPicPr/>
                   </pic:nvPicPr>
                   <pic:blipFill rotWithShape="1">
-                    <a:blip r:embed="rId4">
+                    <a:blip r:embed="rId5">
                       <a:extLst>
                         <a:ext uri="{28A0092B-C50C-407E-A947-70E740481C1C}">
                           <a14:useLocalDpi xmlns:a14="http://schemas.microsoft.com/office/drawing/2010/main" val="0"/>
@@ -112,9 +420,103 @@
         </w:drawing>
       </w:r>
     </w:p>
+    <w:p>
+      <w:pPr>
+        <w:jc w:val="center"/>
+        <w:rPr>
+          <w:b/>
+          <w:bCs/>
+          <w:sz w:val="32"/>
+          <w:szCs w:val="32"/>
+        </w:rPr>
+      </w:pPr>
+    </w:p>
+    <w:p>
+      <w:pPr>
+        <w:jc w:val="center"/>
+        <w:rPr>
+          <w:b/>
+          <w:bCs/>
+          <w:sz w:val="32"/>
+          <w:szCs w:val="32"/>
+        </w:rPr>
+      </w:pPr>
+    </w:p>
+    <w:p>
+      <w:pPr>
+        <w:jc w:val="center"/>
+        <w:rPr>
+          <w:b/>
+          <w:bCs/>
+          <w:sz w:val="32"/>
+          <w:szCs w:val="32"/>
+        </w:rPr>
+      </w:pPr>
+    </w:p>
+    <w:p>
+      <w:pPr>
+        <w:jc w:val="center"/>
+        <w:rPr>
+          <w:b/>
+          <w:bCs/>
+          <w:sz w:val="32"/>
+          <w:szCs w:val="32"/>
+        </w:rPr>
+      </w:pPr>
+    </w:p>
+    <w:p>
+      <w:pPr>
+        <w:jc w:val="center"/>
+        <w:rPr>
+          <w:b/>
+          <w:bCs/>
+          <w:sz w:val="32"/>
+          <w:szCs w:val="32"/>
+        </w:rPr>
+      </w:pPr>
+    </w:p>
+    <w:p>
+      <w:pPr>
+        <w:jc w:val="center"/>
+        <w:rPr>
+          <w:b/>
+          <w:bCs/>
+          <w:sz w:val="32"/>
+          <w:szCs w:val="32"/>
+        </w:rPr>
+      </w:pPr>
+    </w:p>
+    <w:p>
+      <w:pPr>
+        <w:jc w:val="center"/>
+        <w:rPr>
+          <w:b/>
+          <w:bCs/>
+          <w:sz w:val="32"/>
+          <w:szCs w:val="32"/>
+        </w:rPr>
+      </w:pPr>
+    </w:p>
+    <w:p>
+      <w:pPr>
+        <w:jc w:val="center"/>
+        <w:rPr>
+          <w:b/>
+          <w:bCs/>
+          <w:sz w:val="32"/>
+          <w:szCs w:val="32"/>
+        </w:rPr>
+      </w:pPr>
+    </w:p>
     <w:sectPr>
       <w:pgSz w:w="12240" w:h="15840"/>
       <w:pgMar w:top="1440" w:right="1440" w:bottom="1440" w:left="1440" w:header="720" w:footer="720" w:gutter="0"/>
+      <w:pgBorders w:offsetFrom="page">
+        <w:top w:val="double" w:sz="4" w:space="24" w:color="auto"/>
+        <w:left w:val="double" w:sz="4" w:space="24" w:color="auto"/>
+        <w:bottom w:val="double" w:sz="4" w:space="24" w:color="auto"/>
+        <w:right w:val="double" w:sz="4" w:space="24" w:color="auto"/>
+      </w:pgBorders>
       <w:cols w:space="720"/>
       <w:docGrid w:linePitch="360"/>
     </w:sectPr>
@@ -548,6 +950,22 @@
     <w:semiHidden/>
     <w:unhideWhenUsed/>
   </w:style>
+  <w:style w:type="paragraph" w:styleId="NormalWeb">
+    <w:name w:val="Normal (Web)"/>
+    <w:basedOn w:val="Normal"/>
+    <w:uiPriority w:val="99"/>
+    <w:semiHidden/>
+    <w:unhideWhenUsed/>
+    <w:rsid w:val="00384B24"/>
+    <w:pPr>
+      <w:spacing w:before="100" w:beforeAutospacing="1" w:after="100" w:afterAutospacing="1" w:line="240" w:lineRule="auto"/>
+    </w:pPr>
+    <w:rPr>
+      <w:rFonts w:ascii="Times New Roman" w:eastAsia="Times New Roman" w:hAnsi="Times New Roman" w:cs="Times New Roman"/>
+      <w:sz w:val="24"/>
+      <w:szCs w:val="24"/>
+    </w:rPr>
+  </w:style>
 </w:styles>
 </file>
 

</xml_diff>

<commit_message>
Prototypes Added for both employee and admin end
</commit_message>
<xml_diff>
--- a/D2.docx
+++ b/D2.docx
@@ -249,27 +249,7 @@
           <w:sz w:val="32"/>
           <w:szCs w:val="32"/>
         </w:rPr>
-        <w:t xml:space="preserve">                      Bsef19m029 - </w:t>
-      </w:r>
-      <w:proofErr w:type="spellStart"/>
-      <w:r>
-        <w:rPr>
-          <w:rFonts w:ascii="Arial" w:hAnsi="Arial" w:cs="Arial"/>
-          <w:color w:val="000000"/>
-          <w:sz w:val="32"/>
-          <w:szCs w:val="32"/>
-        </w:rPr>
-        <w:t>Iqra</w:t>
-      </w:r>
-      <w:proofErr w:type="spellEnd"/>
-      <w:r>
-        <w:rPr>
-          <w:rFonts w:ascii="Arial" w:hAnsi="Arial" w:cs="Arial"/>
-          <w:color w:val="000000"/>
-          <w:sz w:val="32"/>
-          <w:szCs w:val="32"/>
-        </w:rPr>
-        <w:t xml:space="preserve"> Hanif</w:t>
+        <w:t>                      Bsef19m029 - Iqra Hanif</w:t>
       </w:r>
     </w:p>
     <w:p>
@@ -527,15 +507,13 @@
         </w:rPr>
         <w:t xml:space="preserve">Employee with add bill information once and system will then automatically </w:t>
       </w:r>
-      <w:proofErr w:type="gramStart"/>
-      <w:r>
-        <w:rPr>
-          <w:sz w:val="32"/>
-          <w:szCs w:val="32"/>
-        </w:rPr>
-        <w:t>fetches</w:t>
-      </w:r>
-      <w:proofErr w:type="gramEnd"/>
+      <w:r>
+        <w:rPr>
+          <w:sz w:val="32"/>
+          <w:szCs w:val="32"/>
+        </w:rPr>
+        <w:t>fetch</w:t>
+      </w:r>
       <w:r>
         <w:rPr>
           <w:sz w:val="32"/>
@@ -659,43 +637,7 @@
           <w:szCs w:val="32"/>
         </w:rPr>
         <w:lastRenderedPageBreak/>
-        <w:t xml:space="preserve">(Sequence flow of </w:t>
-      </w:r>
-      <w:r>
-        <w:rPr>
-          <w:b/>
-          <w:bCs/>
-          <w:sz w:val="32"/>
-          <w:szCs w:val="32"/>
-        </w:rPr>
-        <w:t>login to add employee and then paying salaries to employees</w:t>
-      </w:r>
-      <w:r>
-        <w:rPr>
-          <w:b/>
-          <w:bCs/>
-          <w:sz w:val="32"/>
-          <w:szCs w:val="32"/>
-        </w:rPr>
-        <w:t xml:space="preserve"> among different states</w:t>
-      </w:r>
-      <w:r>
-        <w:rPr>
-          <w:b/>
-          <w:bCs/>
-          <w:sz w:val="32"/>
-          <w:szCs w:val="32"/>
-        </w:rPr>
-        <w:t xml:space="preserve"> of admin</w:t>
-      </w:r>
-      <w:r>
-        <w:rPr>
-          <w:b/>
-          <w:bCs/>
-          <w:sz w:val="32"/>
-          <w:szCs w:val="32"/>
-        </w:rPr>
-        <w:t>)</w:t>
+        <w:t>(Sequence flow of login to add employee and then paying salaries to employees among different states of admin)</w:t>
       </w:r>
     </w:p>
     <w:p>
@@ -724,35 +666,20 @@
           <w:sz w:val="32"/>
           <w:szCs w:val="32"/>
         </w:rPr>
-        <w:t xml:space="preserve">Admin will login and add employee to employee list then admin will pay salaries to all existing employee. System will calculate salary of each employee after checking employee salary data. Bills </w:t>
-      </w:r>
-      <w:proofErr w:type="spellStart"/>
-      <w:r>
-        <w:rPr>
-          <w:sz w:val="32"/>
-          <w:szCs w:val="32"/>
-        </w:rPr>
-        <w:t>payed</w:t>
-      </w:r>
-      <w:proofErr w:type="spellEnd"/>
-      <w:r>
-        <w:rPr>
-          <w:sz w:val="32"/>
-          <w:szCs w:val="32"/>
-        </w:rPr>
-        <w:t xml:space="preserve"> will be deducted from salary</w:t>
-      </w:r>
-    </w:p>
-    <w:p>
-      <w:pPr>
-        <w:jc w:val="center"/>
-        <w:rPr>
-          <w:sz w:val="32"/>
-          <w:szCs w:val="32"/>
-        </w:rPr>
-      </w:pPr>
-      <w:r>
-        <w:rPr>
+        <w:t>Admin will login and add employee to employee list then admin will pay salaries to all existing employee. System will calculate salary of each employee after checking employee salary data. Bills payed will be deducted from salary</w:t>
+      </w:r>
+    </w:p>
+    <w:p>
+      <w:pPr>
+        <w:jc w:val="center"/>
+        <w:rPr>
+          <w:sz w:val="32"/>
+          <w:szCs w:val="32"/>
+        </w:rPr>
+      </w:pPr>
+      <w:r>
+        <w:rPr>
+          <w:noProof/>
           <w:sz w:val="32"/>
           <w:szCs w:val="32"/>
         </w:rPr>
@@ -806,6 +733,62 @@
       <w:pPr>
         <w:jc w:val="center"/>
         <w:rPr>
+          <w:b/>
+          <w:bCs/>
+          <w:sz w:val="48"/>
+          <w:szCs w:val="48"/>
+        </w:rPr>
+      </w:pPr>
+      <w:r>
+        <w:rPr>
+          <w:b/>
+          <w:bCs/>
+          <w:sz w:val="48"/>
+          <w:szCs w:val="48"/>
+        </w:rPr>
+        <w:lastRenderedPageBreak/>
+        <w:t>Collaboration Diagram</w:t>
+      </w:r>
+    </w:p>
+    <w:p>
+      <w:pPr>
+        <w:pStyle w:val="ListParagraph"/>
+        <w:numPr>
+          <w:ilvl w:val="0"/>
+          <w:numId w:val="1"/>
+        </w:numPr>
+        <w:rPr>
+          <w:sz w:val="32"/>
+          <w:szCs w:val="32"/>
+        </w:rPr>
+      </w:pPr>
+      <w:r>
+        <w:rPr>
+          <w:sz w:val="32"/>
+          <w:szCs w:val="32"/>
+        </w:rPr>
+        <w:t xml:space="preserve">Use </w:t>
+      </w:r>
+      <w:proofErr w:type="gramStart"/>
+      <w:r>
+        <w:rPr>
+          <w:sz w:val="32"/>
+          <w:szCs w:val="32"/>
+        </w:rPr>
+        <w:t>Case :</w:t>
+      </w:r>
+      <w:proofErr w:type="gramEnd"/>
+      <w:r>
+        <w:rPr>
+          <w:sz w:val="32"/>
+          <w:szCs w:val="32"/>
+        </w:rPr>
+        <w:t xml:space="preserve"> Add Employee</w:t>
+      </w:r>
+    </w:p>
+    <w:p>
+      <w:pPr>
+        <w:rPr>
           <w:sz w:val="32"/>
           <w:szCs w:val="32"/>
         </w:rPr>
@@ -882,7 +865,7 @@
   <w:abstractNum w:abstractNumId="0" w15:restartNumberingAfterBreak="0">
     <w:nsid w:val="739568D2"/>
     <w:multiLevelType w:val="hybridMultilevel"/>
-    <w:tmpl w:val="46B03F9A"/>
+    <w:tmpl w:val="1D64F3E6"/>
     <w:lvl w:ilvl="0" w:tplc="04090001">
       <w:start w:val="1"/>
       <w:numFmt w:val="bullet"/>

</xml_diff>

<commit_message>
Diagrams/wireframes Added in document
</commit_message>
<xml_diff>
--- a/D2.docx
+++ b/D2.docx
@@ -249,7 +249,27 @@
           <w:sz w:val="32"/>
           <w:szCs w:val="32"/>
         </w:rPr>
-        <w:t>                      Bsef19m029 - Iqra Hanif</w:t>
+        <w:t xml:space="preserve">                      Bsef19m029 - </w:t>
+      </w:r>
+      <w:proofErr w:type="spellStart"/>
+      <w:r>
+        <w:rPr>
+          <w:rFonts w:ascii="Arial" w:hAnsi="Arial" w:cs="Arial"/>
+          <w:color w:val="000000"/>
+          <w:sz w:val="32"/>
+          <w:szCs w:val="32"/>
+        </w:rPr>
+        <w:t>Iqra</w:t>
+      </w:r>
+      <w:proofErr w:type="spellEnd"/>
+      <w:r>
+        <w:rPr>
+          <w:rFonts w:ascii="Arial" w:hAnsi="Arial" w:cs="Arial"/>
+          <w:color w:val="000000"/>
+          <w:sz w:val="32"/>
+          <w:szCs w:val="32"/>
+        </w:rPr>
+        <w:t xml:space="preserve"> Hanif</w:t>
       </w:r>
     </w:p>
     <w:p>
@@ -666,7 +686,7 @@
           <w:sz w:val="32"/>
           <w:szCs w:val="32"/>
         </w:rPr>
-        <w:t>Admin will login and add employee to employee list then admin will pay salaries to all existing employee. System will calculate salary of each employee after checking employee salary data. Bills payed will be deducted from salary</w:t>
+        <w:t>Admin will login and add employee to employee list then admin will pay salaries to all existing employee. System will calculate salary of each employee after checking employee salary data. Bills will be deducted from salary</w:t>
       </w:r>
     </w:p>
     <w:p>
@@ -747,7 +767,315 @@
           <w:szCs w:val="48"/>
         </w:rPr>
         <w:lastRenderedPageBreak/>
-        <w:t>Collaboration Diagram</w:t>
+        <w:t>System Sequence Diagrams</w:t>
+      </w:r>
+    </w:p>
+    <w:p>
+      <w:pPr>
+        <w:jc w:val="center"/>
+        <w:rPr>
+          <w:b/>
+          <w:bCs/>
+          <w:sz w:val="32"/>
+          <w:szCs w:val="32"/>
+        </w:rPr>
+      </w:pPr>
+      <w:r>
+        <w:rPr>
+          <w:b/>
+          <w:bCs/>
+          <w:sz w:val="32"/>
+          <w:szCs w:val="32"/>
+        </w:rPr>
+        <w:t>(</w:t>
+      </w:r>
+      <w:r>
+        <w:rPr>
+          <w:b/>
+          <w:bCs/>
+          <w:sz w:val="32"/>
+          <w:szCs w:val="32"/>
+        </w:rPr>
+        <w:t xml:space="preserve">System </w:t>
+      </w:r>
+      <w:r>
+        <w:rPr>
+          <w:b/>
+          <w:bCs/>
+          <w:sz w:val="32"/>
+          <w:szCs w:val="32"/>
+        </w:rPr>
+        <w:t>Sequence Flow of Risk Management Use Case</w:t>
+      </w:r>
+      <w:r>
+        <w:rPr>
+          <w:b/>
+          <w:bCs/>
+          <w:sz w:val="32"/>
+          <w:szCs w:val="32"/>
+        </w:rPr>
+        <w:t>)</w:t>
+      </w:r>
+    </w:p>
+    <w:p>
+      <w:pPr>
+        <w:jc w:val="center"/>
+        <w:rPr>
+          <w:b/>
+          <w:bCs/>
+          <w:noProof/>
+          <w:sz w:val="32"/>
+          <w:szCs w:val="32"/>
+        </w:rPr>
+      </w:pPr>
+      <w:r>
+        <w:rPr>
+          <w:b/>
+          <w:bCs/>
+          <w:noProof/>
+          <w:sz w:val="32"/>
+          <w:szCs w:val="32"/>
+        </w:rPr>
+        <w:drawing>
+          <wp:inline distT="0" distB="0" distL="0" distR="0" wp14:anchorId="50D3DCA9" wp14:editId="7F7AE16D">
+            <wp:extent cx="3231282" cy="3295650"/>
+            <wp:effectExtent l="0" t="0" r="7620" b="0"/>
+            <wp:docPr id="6" name="Picture 6"/>
+            <wp:cNvGraphicFramePr>
+              <a:graphicFrameLocks xmlns:a="http://schemas.openxmlformats.org/drawingml/2006/main" noChangeAspect="1"/>
+            </wp:cNvGraphicFramePr>
+            <a:graphic xmlns:a="http://schemas.openxmlformats.org/drawingml/2006/main">
+              <a:graphicData uri="http://schemas.openxmlformats.org/drawingml/2006/picture">
+                <pic:pic xmlns:pic="http://schemas.openxmlformats.org/drawingml/2006/picture">
+                  <pic:nvPicPr>
+                    <pic:cNvPr id="6" name="Picture 6"/>
+                    <pic:cNvPicPr/>
+                  </pic:nvPicPr>
+                  <pic:blipFill rotWithShape="1">
+                    <a:blip r:embed="rId11">
+                      <a:extLst>
+                        <a:ext uri="{28A0092B-C50C-407E-A947-70E740481C1C}">
+                          <a14:useLocalDpi xmlns:a14="http://schemas.microsoft.com/office/drawing/2010/main" val="0"/>
+                        </a:ext>
+                      </a:extLst>
+                    </a:blip>
+                    <a:srcRect l="9774" t="-175" r="9776" b="10192"/>
+                    <a:stretch/>
+                  </pic:blipFill>
+                  <pic:spPr bwMode="auto">
+                    <a:xfrm>
+                      <a:off x="0" y="0"/>
+                      <a:ext cx="3263994" cy="3329014"/>
+                    </a:xfrm>
+                    <a:prstGeom prst="rect">
+                      <a:avLst/>
+                    </a:prstGeom>
+                    <a:ln>
+                      <a:noFill/>
+                    </a:ln>
+                    <a:extLst>
+                      <a:ext uri="{53640926-AAD7-44D8-BBD7-CCE9431645EC}">
+                        <a14:shadowObscured xmlns:a14="http://schemas.microsoft.com/office/drawing/2010/main"/>
+                      </a:ext>
+                    </a:extLst>
+                  </pic:spPr>
+                </pic:pic>
+              </a:graphicData>
+            </a:graphic>
+          </wp:inline>
+        </w:drawing>
+      </w:r>
+    </w:p>
+    <w:p>
+      <w:pPr>
+        <w:jc w:val="center"/>
+        <w:rPr>
+          <w:b/>
+          <w:bCs/>
+          <w:sz w:val="32"/>
+          <w:szCs w:val="32"/>
+        </w:rPr>
+      </w:pPr>
+      <w:r>
+        <w:rPr>
+          <w:b/>
+          <w:bCs/>
+          <w:sz w:val="32"/>
+          <w:szCs w:val="32"/>
+        </w:rPr>
+        <w:t>(</w:t>
+      </w:r>
+      <w:r>
+        <w:rPr>
+          <w:b/>
+          <w:bCs/>
+          <w:sz w:val="32"/>
+          <w:szCs w:val="32"/>
+        </w:rPr>
+        <w:t xml:space="preserve">System </w:t>
+      </w:r>
+      <w:r>
+        <w:rPr>
+          <w:b/>
+          <w:bCs/>
+          <w:sz w:val="32"/>
+          <w:szCs w:val="32"/>
+        </w:rPr>
+        <w:t>Sequence Flow of Risk Management Use Case)</w:t>
+      </w:r>
+    </w:p>
+    <w:p>
+      <w:pPr>
+        <w:jc w:val="center"/>
+        <w:rPr>
+          <w:b/>
+          <w:bCs/>
+          <w:sz w:val="32"/>
+          <w:szCs w:val="32"/>
+        </w:rPr>
+      </w:pPr>
+    </w:p>
+    <w:p>
+      <w:pPr>
+        <w:tabs>
+          <w:tab w:val="left" w:pos="5235"/>
+        </w:tabs>
+        <w:jc w:val="center"/>
+        <w:rPr>
+          <w:sz w:val="32"/>
+          <w:szCs w:val="32"/>
+        </w:rPr>
+      </w:pPr>
+      <w:r>
+        <w:rPr>
+          <w:noProof/>
+          <w:sz w:val="32"/>
+          <w:szCs w:val="32"/>
+        </w:rPr>
+        <w:drawing>
+          <wp:inline distT="0" distB="0" distL="0" distR="0" wp14:anchorId="3AD52788" wp14:editId="53853CA1">
+            <wp:extent cx="4912043" cy="2880360"/>
+            <wp:effectExtent l="0" t="0" r="3175" b="0"/>
+            <wp:docPr id="7" name="Picture 7"/>
+            <wp:cNvGraphicFramePr>
+              <a:graphicFrameLocks xmlns:a="http://schemas.openxmlformats.org/drawingml/2006/main" noChangeAspect="1"/>
+            </wp:cNvGraphicFramePr>
+            <a:graphic xmlns:a="http://schemas.openxmlformats.org/drawingml/2006/main">
+              <a:graphicData uri="http://schemas.openxmlformats.org/drawingml/2006/picture">
+                <pic:pic xmlns:pic="http://schemas.openxmlformats.org/drawingml/2006/picture">
+                  <pic:nvPicPr>
+                    <pic:cNvPr id="7" name="Picture 7"/>
+                    <pic:cNvPicPr/>
+                  </pic:nvPicPr>
+                  <pic:blipFill rotWithShape="1">
+                    <a:blip r:embed="rId12">
+                      <a:extLst>
+                        <a:ext uri="{28A0092B-C50C-407E-A947-70E740481C1C}">
+                          <a14:useLocalDpi xmlns:a14="http://schemas.microsoft.com/office/drawing/2010/main" val="0"/>
+                        </a:ext>
+                      </a:extLst>
+                    </a:blip>
+                    <a:srcRect b="18085"/>
+                    <a:stretch/>
+                  </pic:blipFill>
+                  <pic:spPr bwMode="auto">
+                    <a:xfrm>
+                      <a:off x="0" y="0"/>
+                      <a:ext cx="4951686" cy="2903606"/>
+                    </a:xfrm>
+                    <a:prstGeom prst="rect">
+                      <a:avLst/>
+                    </a:prstGeom>
+                    <a:ln>
+                      <a:noFill/>
+                    </a:ln>
+                    <a:extLst>
+                      <a:ext uri="{53640926-AAD7-44D8-BBD7-CCE9431645EC}">
+                        <a14:shadowObscured xmlns:a14="http://schemas.microsoft.com/office/drawing/2010/main"/>
+                      </a:ext>
+                    </a:extLst>
+                  </pic:spPr>
+                </pic:pic>
+              </a:graphicData>
+            </a:graphic>
+          </wp:inline>
+        </w:drawing>
+      </w:r>
+    </w:p>
+    <w:p>
+      <w:pPr>
+        <w:jc w:val="center"/>
+        <w:rPr>
+          <w:b/>
+          <w:bCs/>
+          <w:sz w:val="32"/>
+          <w:szCs w:val="32"/>
+        </w:rPr>
+      </w:pPr>
+      <w:r>
+        <w:rPr>
+          <w:b/>
+          <w:bCs/>
+          <w:sz w:val="32"/>
+          <w:szCs w:val="32"/>
+        </w:rPr>
+        <w:lastRenderedPageBreak/>
+        <w:t>(</w:t>
+      </w:r>
+      <w:r>
+        <w:rPr>
+          <w:b/>
+          <w:bCs/>
+          <w:sz w:val="32"/>
+          <w:szCs w:val="32"/>
+        </w:rPr>
+        <w:t xml:space="preserve">System </w:t>
+      </w:r>
+      <w:r>
+        <w:rPr>
+          <w:b/>
+          <w:bCs/>
+          <w:sz w:val="32"/>
+          <w:szCs w:val="32"/>
+        </w:rPr>
+        <w:t xml:space="preserve">Sequence </w:t>
+      </w:r>
+      <w:r>
+        <w:rPr>
+          <w:b/>
+          <w:bCs/>
+          <w:sz w:val="32"/>
+          <w:szCs w:val="32"/>
+        </w:rPr>
+        <w:t>Diagram of Architecture</w:t>
+      </w:r>
+      <w:r>
+        <w:rPr>
+          <w:b/>
+          <w:bCs/>
+          <w:sz w:val="32"/>
+          <w:szCs w:val="32"/>
+        </w:rPr>
+        <w:t>)</w:t>
+      </w:r>
+    </w:p>
+    <w:p>
+      <w:pPr>
+        <w:rPr>
+          <w:b/>
+          <w:bCs/>
+          <w:sz w:val="32"/>
+          <w:szCs w:val="32"/>
+        </w:rPr>
+      </w:pPr>
+      <w:r>
+        <w:rPr>
+          <w:b/>
+          <w:bCs/>
+          <w:sz w:val="32"/>
+          <w:szCs w:val="32"/>
+        </w:rPr>
+        <w:t xml:space="preserve">Here system is divided into three parts </w:t>
       </w:r>
     </w:p>
     <w:p>
@@ -758,41 +1086,746 @@
           <w:numId w:val="1"/>
         </w:numPr>
         <w:rPr>
-          <w:sz w:val="32"/>
-          <w:szCs w:val="32"/>
-        </w:rPr>
-      </w:pPr>
-      <w:r>
-        <w:rPr>
-          <w:sz w:val="32"/>
-          <w:szCs w:val="32"/>
-        </w:rPr>
-        <w:t xml:space="preserve">Use </w:t>
-      </w:r>
-      <w:proofErr w:type="gramStart"/>
-      <w:r>
-        <w:rPr>
-          <w:sz w:val="32"/>
-          <w:szCs w:val="32"/>
-        </w:rPr>
-        <w:t>Case :</w:t>
-      </w:r>
-      <w:proofErr w:type="gramEnd"/>
-      <w:r>
-        <w:rPr>
-          <w:sz w:val="32"/>
-          <w:szCs w:val="32"/>
-        </w:rPr>
-        <w:t xml:space="preserve"> Add Employee</w:t>
-      </w:r>
-    </w:p>
-    <w:p>
-      <w:pPr>
-        <w:rPr>
-          <w:sz w:val="32"/>
-          <w:szCs w:val="32"/>
-        </w:rPr>
-      </w:pPr>
+          <w:b/>
+          <w:bCs/>
+          <w:sz w:val="32"/>
+          <w:szCs w:val="32"/>
+        </w:rPr>
+      </w:pPr>
+      <w:r>
+        <w:rPr>
+          <w:b/>
+          <w:bCs/>
+          <w:sz w:val="32"/>
+          <w:szCs w:val="32"/>
+        </w:rPr>
+        <w:t>Model</w:t>
+      </w:r>
+    </w:p>
+    <w:p>
+      <w:pPr>
+        <w:pStyle w:val="ListParagraph"/>
+        <w:numPr>
+          <w:ilvl w:val="0"/>
+          <w:numId w:val="1"/>
+        </w:numPr>
+        <w:rPr>
+          <w:b/>
+          <w:bCs/>
+          <w:sz w:val="32"/>
+          <w:szCs w:val="32"/>
+        </w:rPr>
+      </w:pPr>
+      <w:r>
+        <w:rPr>
+          <w:b/>
+          <w:bCs/>
+          <w:sz w:val="32"/>
+          <w:szCs w:val="32"/>
+        </w:rPr>
+        <w:t>View</w:t>
+      </w:r>
+    </w:p>
+    <w:p>
+      <w:pPr>
+        <w:pStyle w:val="ListParagraph"/>
+        <w:numPr>
+          <w:ilvl w:val="0"/>
+          <w:numId w:val="1"/>
+        </w:numPr>
+        <w:rPr>
+          <w:b/>
+          <w:bCs/>
+          <w:sz w:val="32"/>
+          <w:szCs w:val="32"/>
+        </w:rPr>
+      </w:pPr>
+      <w:r>
+        <w:rPr>
+          <w:b/>
+          <w:bCs/>
+          <w:sz w:val="32"/>
+          <w:szCs w:val="32"/>
+        </w:rPr>
+        <w:t>Controller</w:t>
+      </w:r>
+    </w:p>
+    <w:p>
+      <w:pPr>
+        <w:rPr>
+          <w:b/>
+          <w:bCs/>
+          <w:sz w:val="32"/>
+          <w:szCs w:val="32"/>
+        </w:rPr>
+      </w:pPr>
+    </w:p>
+    <w:p>
+      <w:pPr>
+        <w:tabs>
+          <w:tab w:val="left" w:pos="5235"/>
+        </w:tabs>
+        <w:jc w:val="center"/>
+        <w:rPr>
+          <w:sz w:val="32"/>
+          <w:szCs w:val="32"/>
+        </w:rPr>
+      </w:pPr>
+      <w:r>
+        <w:rPr>
+          <w:noProof/>
+          <w:sz w:val="32"/>
+          <w:szCs w:val="32"/>
+        </w:rPr>
+        <w:drawing>
+          <wp:inline distT="0" distB="0" distL="0" distR="0" wp14:anchorId="351B577F" wp14:editId="73F8B4D3">
+            <wp:extent cx="6878858" cy="4591050"/>
+            <wp:effectExtent l="0" t="0" r="0" b="0"/>
+            <wp:docPr id="8" name="Picture 8"/>
+            <wp:cNvGraphicFramePr>
+              <a:graphicFrameLocks xmlns:a="http://schemas.openxmlformats.org/drawingml/2006/main" noChangeAspect="1"/>
+            </wp:cNvGraphicFramePr>
+            <a:graphic xmlns:a="http://schemas.openxmlformats.org/drawingml/2006/main">
+              <a:graphicData uri="http://schemas.openxmlformats.org/drawingml/2006/picture">
+                <pic:pic xmlns:pic="http://schemas.openxmlformats.org/drawingml/2006/picture">
+                  <pic:nvPicPr>
+                    <pic:cNvPr id="8" name="Picture 8"/>
+                    <pic:cNvPicPr/>
+                  </pic:nvPicPr>
+                  <pic:blipFill>
+                    <a:blip r:embed="rId13">
+                      <a:extLst>
+                        <a:ext uri="{28A0092B-C50C-407E-A947-70E740481C1C}">
+                          <a14:useLocalDpi xmlns:a14="http://schemas.microsoft.com/office/drawing/2010/main" val="0"/>
+                        </a:ext>
+                      </a:extLst>
+                    </a:blip>
+                    <a:stretch>
+                      <a:fillRect/>
+                    </a:stretch>
+                  </pic:blipFill>
+                  <pic:spPr>
+                    <a:xfrm>
+                      <a:off x="0" y="0"/>
+                      <a:ext cx="6881962" cy="4593122"/>
+                    </a:xfrm>
+                    <a:prstGeom prst="rect">
+                      <a:avLst/>
+                    </a:prstGeom>
+                  </pic:spPr>
+                </pic:pic>
+              </a:graphicData>
+            </a:graphic>
+          </wp:inline>
+        </w:drawing>
+      </w:r>
+    </w:p>
+    <w:p>
+      <w:pPr>
+        <w:rPr>
+          <w:sz w:val="32"/>
+          <w:szCs w:val="32"/>
+        </w:rPr>
+      </w:pPr>
+    </w:p>
+    <w:p>
+      <w:pPr>
+        <w:rPr>
+          <w:sz w:val="32"/>
+          <w:szCs w:val="32"/>
+        </w:rPr>
+      </w:pPr>
+    </w:p>
+    <w:p>
+      <w:pPr>
+        <w:rPr>
+          <w:sz w:val="32"/>
+          <w:szCs w:val="32"/>
+        </w:rPr>
+      </w:pPr>
+    </w:p>
+    <w:p>
+      <w:pPr>
+        <w:rPr>
+          <w:sz w:val="32"/>
+          <w:szCs w:val="32"/>
+        </w:rPr>
+      </w:pPr>
+    </w:p>
+    <w:p>
+      <w:pPr>
+        <w:jc w:val="center"/>
+        <w:rPr>
+          <w:b/>
+          <w:bCs/>
+          <w:sz w:val="48"/>
+          <w:szCs w:val="48"/>
+        </w:rPr>
+      </w:pPr>
+      <w:r>
+        <w:rPr>
+          <w:b/>
+          <w:bCs/>
+          <w:sz w:val="48"/>
+          <w:szCs w:val="48"/>
+        </w:rPr>
+        <w:lastRenderedPageBreak/>
+        <w:t>Prototype’s</w:t>
+      </w:r>
+    </w:p>
+    <w:p>
+      <w:pPr>
+        <w:pStyle w:val="ListParagraph"/>
+        <w:numPr>
+          <w:ilvl w:val="0"/>
+          <w:numId w:val="4"/>
+        </w:numPr>
+        <w:rPr>
+          <w:b/>
+          <w:bCs/>
+          <w:sz w:val="48"/>
+          <w:szCs w:val="48"/>
+        </w:rPr>
+      </w:pPr>
+      <w:r>
+        <w:rPr>
+          <w:b/>
+          <w:bCs/>
+          <w:sz w:val="48"/>
+          <w:szCs w:val="48"/>
+        </w:rPr>
+        <w:t>Admin End UI:</w:t>
+      </w:r>
+    </w:p>
+    <w:p>
+      <w:pPr>
+        <w:jc w:val="center"/>
+        <w:rPr>
+          <w:b/>
+          <w:bCs/>
+          <w:noProof/>
+          <w:sz w:val="48"/>
+          <w:szCs w:val="48"/>
+        </w:rPr>
+      </w:pPr>
+      <w:r>
+        <w:rPr>
+          <w:b/>
+          <w:bCs/>
+          <w:noProof/>
+          <w:sz w:val="48"/>
+          <w:szCs w:val="48"/>
+        </w:rPr>
+        <w:drawing>
+          <wp:inline distT="0" distB="0" distL="0" distR="0" wp14:anchorId="1DCCEAD9" wp14:editId="165B6356">
+            <wp:extent cx="5638800" cy="3170017"/>
+            <wp:effectExtent l="0" t="0" r="0" b="0"/>
+            <wp:docPr id="9" name="Picture 9"/>
+            <wp:cNvGraphicFramePr>
+              <a:graphicFrameLocks xmlns:a="http://schemas.openxmlformats.org/drawingml/2006/main" noChangeAspect="1"/>
+            </wp:cNvGraphicFramePr>
+            <a:graphic xmlns:a="http://schemas.openxmlformats.org/drawingml/2006/main">
+              <a:graphicData uri="http://schemas.openxmlformats.org/drawingml/2006/picture">
+                <pic:pic xmlns:pic="http://schemas.openxmlformats.org/drawingml/2006/picture">
+                  <pic:nvPicPr>
+                    <pic:cNvPr id="9" name="Picture 9"/>
+                    <pic:cNvPicPr/>
+                  </pic:nvPicPr>
+                  <pic:blipFill>
+                    <a:blip r:embed="rId14">
+                      <a:extLst>
+                        <a:ext uri="{28A0092B-C50C-407E-A947-70E740481C1C}">
+                          <a14:useLocalDpi xmlns:a14="http://schemas.microsoft.com/office/drawing/2010/main" val="0"/>
+                        </a:ext>
+                      </a:extLst>
+                    </a:blip>
+                    <a:stretch>
+                      <a:fillRect/>
+                    </a:stretch>
+                  </pic:blipFill>
+                  <pic:spPr>
+                    <a:xfrm>
+                      <a:off x="0" y="0"/>
+                      <a:ext cx="5668215" cy="3186554"/>
+                    </a:xfrm>
+                    <a:prstGeom prst="rect">
+                      <a:avLst/>
+                    </a:prstGeom>
+                  </pic:spPr>
+                </pic:pic>
+              </a:graphicData>
+            </a:graphic>
+          </wp:inline>
+        </w:drawing>
+      </w:r>
+    </w:p>
+    <w:p>
+      <w:pPr>
+        <w:jc w:val="center"/>
+        <w:rPr>
+          <w:b/>
+          <w:bCs/>
+          <w:noProof/>
+          <w:sz w:val="48"/>
+          <w:szCs w:val="48"/>
+        </w:rPr>
+      </w:pPr>
+    </w:p>
+    <w:p>
+      <w:pPr>
+        <w:jc w:val="center"/>
+        <w:rPr>
+          <w:b/>
+          <w:bCs/>
+          <w:noProof/>
+          <w:sz w:val="48"/>
+          <w:szCs w:val="48"/>
+        </w:rPr>
+      </w:pPr>
+      <w:r>
+        <w:rPr>
+          <w:b/>
+          <w:bCs/>
+          <w:noProof/>
+          <w:sz w:val="48"/>
+          <w:szCs w:val="48"/>
+        </w:rPr>
+        <w:drawing>
+          <wp:inline distT="0" distB="0" distL="0" distR="0" wp14:anchorId="47B97BA1" wp14:editId="2EB8905E">
+            <wp:extent cx="5675899" cy="3190875"/>
+            <wp:effectExtent l="0" t="0" r="1270" b="0"/>
+            <wp:docPr id="10" name="Picture 10"/>
+            <wp:cNvGraphicFramePr>
+              <a:graphicFrameLocks xmlns:a="http://schemas.openxmlformats.org/drawingml/2006/main" noChangeAspect="1"/>
+            </wp:cNvGraphicFramePr>
+            <a:graphic xmlns:a="http://schemas.openxmlformats.org/drawingml/2006/main">
+              <a:graphicData uri="http://schemas.openxmlformats.org/drawingml/2006/picture">
+                <pic:pic xmlns:pic="http://schemas.openxmlformats.org/drawingml/2006/picture">
+                  <pic:nvPicPr>
+                    <pic:cNvPr id="10" name="Picture 10"/>
+                    <pic:cNvPicPr/>
+                  </pic:nvPicPr>
+                  <pic:blipFill>
+                    <a:blip r:embed="rId15">
+                      <a:extLst>
+                        <a:ext uri="{28A0092B-C50C-407E-A947-70E740481C1C}">
+                          <a14:useLocalDpi xmlns:a14="http://schemas.microsoft.com/office/drawing/2010/main" val="0"/>
+                        </a:ext>
+                      </a:extLst>
+                    </a:blip>
+                    <a:stretch>
+                      <a:fillRect/>
+                    </a:stretch>
+                  </pic:blipFill>
+                  <pic:spPr>
+                    <a:xfrm>
+                      <a:off x="0" y="0"/>
+                      <a:ext cx="5724745" cy="3218335"/>
+                    </a:xfrm>
+                    <a:prstGeom prst="rect">
+                      <a:avLst/>
+                    </a:prstGeom>
+                  </pic:spPr>
+                </pic:pic>
+              </a:graphicData>
+            </a:graphic>
+          </wp:inline>
+        </w:drawing>
+      </w:r>
+    </w:p>
+    <w:p>
+      <w:pPr>
+        <w:jc w:val="center"/>
+        <w:rPr>
+          <w:b/>
+          <w:bCs/>
+          <w:noProof/>
+          <w:sz w:val="48"/>
+          <w:szCs w:val="48"/>
+        </w:rPr>
+      </w:pPr>
+    </w:p>
+    <w:p>
+      <w:pPr>
+        <w:jc w:val="center"/>
+        <w:rPr>
+          <w:b/>
+          <w:bCs/>
+          <w:noProof/>
+          <w:sz w:val="48"/>
+          <w:szCs w:val="48"/>
+        </w:rPr>
+      </w:pPr>
+      <w:r>
+        <w:rPr>
+          <w:b/>
+          <w:bCs/>
+          <w:noProof/>
+          <w:sz w:val="48"/>
+          <w:szCs w:val="48"/>
+        </w:rPr>
+        <w:drawing>
+          <wp:inline distT="0" distB="0" distL="0" distR="0" wp14:anchorId="024EBCF0" wp14:editId="64718EB8">
+            <wp:extent cx="5783205" cy="3251200"/>
+            <wp:effectExtent l="0" t="0" r="8255" b="6350"/>
+            <wp:docPr id="11" name="Picture 11"/>
+            <wp:cNvGraphicFramePr>
+              <a:graphicFrameLocks xmlns:a="http://schemas.openxmlformats.org/drawingml/2006/main" noChangeAspect="1"/>
+            </wp:cNvGraphicFramePr>
+            <a:graphic xmlns:a="http://schemas.openxmlformats.org/drawingml/2006/main">
+              <a:graphicData uri="http://schemas.openxmlformats.org/drawingml/2006/picture">
+                <pic:pic xmlns:pic="http://schemas.openxmlformats.org/drawingml/2006/picture">
+                  <pic:nvPicPr>
+                    <pic:cNvPr id="11" name="Picture 11"/>
+                    <pic:cNvPicPr/>
+                  </pic:nvPicPr>
+                  <pic:blipFill>
+                    <a:blip r:embed="rId16" cstate="print">
+                      <a:extLst>
+                        <a:ext uri="{28A0092B-C50C-407E-A947-70E740481C1C}">
+                          <a14:useLocalDpi xmlns:a14="http://schemas.microsoft.com/office/drawing/2010/main" val="0"/>
+                        </a:ext>
+                      </a:extLst>
+                    </a:blip>
+                    <a:stretch>
+                      <a:fillRect/>
+                    </a:stretch>
+                  </pic:blipFill>
+                  <pic:spPr>
+                    <a:xfrm>
+                      <a:off x="0" y="0"/>
+                      <a:ext cx="5807730" cy="3264988"/>
+                    </a:xfrm>
+                    <a:prstGeom prst="rect">
+                      <a:avLst/>
+                    </a:prstGeom>
+                  </pic:spPr>
+                </pic:pic>
+              </a:graphicData>
+            </a:graphic>
+          </wp:inline>
+        </w:drawing>
+      </w:r>
+    </w:p>
+    <w:p>
+      <w:pPr>
+        <w:jc w:val="center"/>
+        <w:rPr>
+          <w:b/>
+          <w:bCs/>
+          <w:noProof/>
+          <w:sz w:val="48"/>
+          <w:szCs w:val="48"/>
+        </w:rPr>
+      </w:pPr>
+      <w:r>
+        <w:rPr>
+          <w:b/>
+          <w:bCs/>
+          <w:noProof/>
+          <w:sz w:val="48"/>
+          <w:szCs w:val="48"/>
+        </w:rPr>
+        <w:t xml:space="preserve">             </w:t>
+      </w:r>
+    </w:p>
+    <w:p>
+      <w:pPr>
+        <w:jc w:val="center"/>
+        <w:rPr>
+          <w:b/>
+          <w:bCs/>
+          <w:noProof/>
+          <w:sz w:val="48"/>
+          <w:szCs w:val="48"/>
+        </w:rPr>
+      </w:pPr>
+      <w:r>
+        <w:rPr>
+          <w:b/>
+          <w:bCs/>
+          <w:noProof/>
+          <w:sz w:val="48"/>
+          <w:szCs w:val="48"/>
+        </w:rPr>
+        <w:drawing>
+          <wp:inline distT="0" distB="0" distL="0" distR="0" wp14:anchorId="4FFC1737" wp14:editId="4D5EF915">
+            <wp:extent cx="5828390" cy="3276600"/>
+            <wp:effectExtent l="0" t="0" r="1270" b="0"/>
+            <wp:docPr id="12" name="Picture 12"/>
+            <wp:cNvGraphicFramePr>
+              <a:graphicFrameLocks xmlns:a="http://schemas.openxmlformats.org/drawingml/2006/main" noChangeAspect="1"/>
+            </wp:cNvGraphicFramePr>
+            <a:graphic xmlns:a="http://schemas.openxmlformats.org/drawingml/2006/main">
+              <a:graphicData uri="http://schemas.openxmlformats.org/drawingml/2006/picture">
+                <pic:pic xmlns:pic="http://schemas.openxmlformats.org/drawingml/2006/picture">
+                  <pic:nvPicPr>
+                    <pic:cNvPr id="12" name="Picture 12"/>
+                    <pic:cNvPicPr/>
+                  </pic:nvPicPr>
+                  <pic:blipFill>
+                    <a:blip r:embed="rId17" cstate="print">
+                      <a:extLst>
+                        <a:ext uri="{28A0092B-C50C-407E-A947-70E740481C1C}">
+                          <a14:useLocalDpi xmlns:a14="http://schemas.microsoft.com/office/drawing/2010/main" val="0"/>
+                        </a:ext>
+                      </a:extLst>
+                    </a:blip>
+                    <a:stretch>
+                      <a:fillRect/>
+                    </a:stretch>
+                  </pic:blipFill>
+                  <pic:spPr>
+                    <a:xfrm>
+                      <a:off x="0" y="0"/>
+                      <a:ext cx="5886583" cy="3309315"/>
+                    </a:xfrm>
+                    <a:prstGeom prst="rect">
+                      <a:avLst/>
+                    </a:prstGeom>
+                  </pic:spPr>
+                </pic:pic>
+              </a:graphicData>
+            </a:graphic>
+          </wp:inline>
+        </w:drawing>
+      </w:r>
+    </w:p>
+    <w:p>
+      <w:pPr>
+        <w:jc w:val="center"/>
+        <w:rPr>
+          <w:b/>
+          <w:bCs/>
+          <w:noProof/>
+          <w:sz w:val="48"/>
+          <w:szCs w:val="48"/>
+        </w:rPr>
+      </w:pPr>
+    </w:p>
+    <w:p>
+      <w:pPr>
+        <w:jc w:val="center"/>
+        <w:rPr>
+          <w:b/>
+          <w:bCs/>
+          <w:noProof/>
+          <w:sz w:val="48"/>
+          <w:szCs w:val="48"/>
+        </w:rPr>
+      </w:pPr>
+    </w:p>
+    <w:p>
+      <w:pPr>
+        <w:jc w:val="center"/>
+        <w:rPr>
+          <w:b/>
+          <w:bCs/>
+          <w:noProof/>
+          <w:sz w:val="48"/>
+          <w:szCs w:val="48"/>
+        </w:rPr>
+      </w:pPr>
+      <w:r>
+        <w:rPr>
+          <w:b/>
+          <w:bCs/>
+          <w:noProof/>
+          <w:sz w:val="48"/>
+          <w:szCs w:val="48"/>
+        </w:rPr>
+        <w:drawing>
+          <wp:inline distT="0" distB="0" distL="0" distR="0" wp14:anchorId="4A27757D" wp14:editId="38B7D8CF">
+            <wp:extent cx="5783206" cy="3251200"/>
+            <wp:effectExtent l="0" t="0" r="8255" b="6350"/>
+            <wp:docPr id="14" name="Picture 14"/>
+            <wp:cNvGraphicFramePr>
+              <a:graphicFrameLocks xmlns:a="http://schemas.openxmlformats.org/drawingml/2006/main" noChangeAspect="1"/>
+            </wp:cNvGraphicFramePr>
+            <a:graphic xmlns:a="http://schemas.openxmlformats.org/drawingml/2006/main">
+              <a:graphicData uri="http://schemas.openxmlformats.org/drawingml/2006/picture">
+                <pic:pic xmlns:pic="http://schemas.openxmlformats.org/drawingml/2006/picture">
+                  <pic:nvPicPr>
+                    <pic:cNvPr id="14" name="Picture 14"/>
+                    <pic:cNvPicPr/>
+                  </pic:nvPicPr>
+                  <pic:blipFill>
+                    <a:blip r:embed="rId18">
+                      <a:extLst>
+                        <a:ext uri="{28A0092B-C50C-407E-A947-70E740481C1C}">
+                          <a14:useLocalDpi xmlns:a14="http://schemas.microsoft.com/office/drawing/2010/main" val="0"/>
+                        </a:ext>
+                      </a:extLst>
+                    </a:blip>
+                    <a:stretch>
+                      <a:fillRect/>
+                    </a:stretch>
+                  </pic:blipFill>
+                  <pic:spPr>
+                    <a:xfrm>
+                      <a:off x="0" y="0"/>
+                      <a:ext cx="5792169" cy="3256239"/>
+                    </a:xfrm>
+                    <a:prstGeom prst="rect">
+                      <a:avLst/>
+                    </a:prstGeom>
+                  </pic:spPr>
+                </pic:pic>
+              </a:graphicData>
+            </a:graphic>
+          </wp:inline>
+        </w:drawing>
+      </w:r>
+    </w:p>
+    <w:p>
+      <w:pPr>
+        <w:jc w:val="center"/>
+        <w:rPr>
+          <w:b/>
+          <w:bCs/>
+          <w:noProof/>
+          <w:sz w:val="48"/>
+          <w:szCs w:val="48"/>
+        </w:rPr>
+      </w:pPr>
+    </w:p>
+    <w:p>
+      <w:pPr>
+        <w:jc w:val="center"/>
+        <w:rPr>
+          <w:b/>
+          <w:bCs/>
+          <w:noProof/>
+          <w:sz w:val="48"/>
+          <w:szCs w:val="48"/>
+        </w:rPr>
+      </w:pPr>
+      <w:r>
+        <w:rPr>
+          <w:b/>
+          <w:bCs/>
+          <w:noProof/>
+          <w:sz w:val="48"/>
+          <w:szCs w:val="48"/>
+        </w:rPr>
+        <w:drawing>
+          <wp:inline distT="0" distB="0" distL="0" distR="0" wp14:anchorId="11DBBC80" wp14:editId="17B30B40">
+            <wp:extent cx="5647663" cy="3175000"/>
+            <wp:effectExtent l="0" t="0" r="0" b="6350"/>
+            <wp:docPr id="13" name="Picture 13"/>
+            <wp:cNvGraphicFramePr>
+              <a:graphicFrameLocks xmlns:a="http://schemas.openxmlformats.org/drawingml/2006/main" noChangeAspect="1"/>
+            </wp:cNvGraphicFramePr>
+            <a:graphic xmlns:a="http://schemas.openxmlformats.org/drawingml/2006/main">
+              <a:graphicData uri="http://schemas.openxmlformats.org/drawingml/2006/picture">
+                <pic:pic xmlns:pic="http://schemas.openxmlformats.org/drawingml/2006/picture">
+                  <pic:nvPicPr>
+                    <pic:cNvPr id="13" name="Picture 13"/>
+                    <pic:cNvPicPr/>
+                  </pic:nvPicPr>
+                  <pic:blipFill>
+                    <a:blip r:embed="rId19">
+                      <a:extLst>
+                        <a:ext uri="{28A0092B-C50C-407E-A947-70E740481C1C}">
+                          <a14:useLocalDpi xmlns:a14="http://schemas.microsoft.com/office/drawing/2010/main" val="0"/>
+                        </a:ext>
+                      </a:extLst>
+                    </a:blip>
+                    <a:stretch>
+                      <a:fillRect/>
+                    </a:stretch>
+                  </pic:blipFill>
+                  <pic:spPr>
+                    <a:xfrm>
+                      <a:off x="0" y="0"/>
+                      <a:ext cx="5666247" cy="3185448"/>
+                    </a:xfrm>
+                    <a:prstGeom prst="rect">
+                      <a:avLst/>
+                    </a:prstGeom>
+                  </pic:spPr>
+                </pic:pic>
+              </a:graphicData>
+            </a:graphic>
+          </wp:inline>
+        </w:drawing>
+      </w:r>
+    </w:p>
+    <w:p>
+      <w:pPr>
+        <w:rPr>
+          <w:b/>
+          <w:bCs/>
+          <w:noProof/>
+          <w:sz w:val="48"/>
+          <w:szCs w:val="48"/>
+        </w:rPr>
+      </w:pPr>
+      <w:r>
+        <w:rPr>
+          <w:b/>
+          <w:bCs/>
+          <w:noProof/>
+          <w:sz w:val="48"/>
+          <w:szCs w:val="48"/>
+        </w:rPr>
+        <w:lastRenderedPageBreak/>
+        <w:drawing>
+          <wp:anchor distT="0" distB="0" distL="114300" distR="114300" simplePos="0" relativeHeight="251658240" behindDoc="0" locked="0" layoutInCell="1" allowOverlap="1" wp14:anchorId="02F8FE94" wp14:editId="322F11BE">
+            <wp:simplePos x="0" y="0"/>
+            <wp:positionH relativeFrom="margin">
+              <wp:align>right</wp:align>
+            </wp:positionH>
+            <wp:positionV relativeFrom="paragraph">
+              <wp:posOffset>533400</wp:posOffset>
+            </wp:positionV>
+            <wp:extent cx="5943600" cy="3341370"/>
+            <wp:effectExtent l="0" t="0" r="0" b="0"/>
+            <wp:wrapSquare wrapText="bothSides"/>
+            <wp:docPr id="15" name="Picture 15"/>
+            <wp:cNvGraphicFramePr>
+              <a:graphicFrameLocks xmlns:a="http://schemas.openxmlformats.org/drawingml/2006/main" noChangeAspect="1"/>
+            </wp:cNvGraphicFramePr>
+            <a:graphic xmlns:a="http://schemas.openxmlformats.org/drawingml/2006/main">
+              <a:graphicData uri="http://schemas.openxmlformats.org/drawingml/2006/picture">
+                <pic:pic xmlns:pic="http://schemas.openxmlformats.org/drawingml/2006/picture">
+                  <pic:nvPicPr>
+                    <pic:cNvPr id="15" name="Picture 15"/>
+                    <pic:cNvPicPr/>
+                  </pic:nvPicPr>
+                  <pic:blipFill>
+                    <a:blip r:embed="rId20">
+                      <a:extLst>
+                        <a:ext uri="{28A0092B-C50C-407E-A947-70E740481C1C}">
+                          <a14:useLocalDpi xmlns:a14="http://schemas.microsoft.com/office/drawing/2010/main" val="0"/>
+                        </a:ext>
+                      </a:extLst>
+                    </a:blip>
+                    <a:stretch>
+                      <a:fillRect/>
+                    </a:stretch>
+                  </pic:blipFill>
+                  <pic:spPr>
+                    <a:xfrm>
+                      <a:off x="0" y="0"/>
+                      <a:ext cx="5943600" cy="3341370"/>
+                    </a:xfrm>
+                    <a:prstGeom prst="rect">
+                      <a:avLst/>
+                    </a:prstGeom>
+                  </pic:spPr>
+                </pic:pic>
+              </a:graphicData>
+            </a:graphic>
+            <wp14:sizeRelH relativeFrom="margin">
+              <wp14:pctWidth>0</wp14:pctWidth>
+            </wp14:sizeRelH>
+            <wp14:sizeRelV relativeFrom="margin">
+              <wp14:pctHeight>0</wp14:pctHeight>
+            </wp14:sizeRelV>
+          </wp:anchor>
+        </w:drawing>
+      </w:r>
     </w:p>
     <w:sectPr>
       <w:pgSz w:w="12240" w:h="15840"/>
@@ -863,9 +1896,9 @@
 <file path=word/numbering.xml><?xml version="1.0" encoding="utf-8"?>
 <w:numbering xmlns:wpc="http://schemas.microsoft.com/office/word/2010/wordprocessingCanvas" xmlns:cx="http://schemas.microsoft.com/office/drawing/2014/chartex" xmlns:cx1="http://schemas.microsoft.com/office/drawing/2015/9/8/chartex" xmlns:cx2="http://schemas.microsoft.com/office/drawing/2015/10/21/chartex" xmlns:cx3="http://schemas.microsoft.com/office/drawing/2016/5/9/chartex" xmlns:cx4="http://schemas.microsoft.com/office/drawing/2016/5/10/chartex" xmlns:cx5="http://schemas.microsoft.com/office/drawing/2016/5/11/chartex" xmlns:cx6="http://schemas.microsoft.com/office/drawing/2016/5/12/chartex" xmlns:cx7="http://schemas.microsoft.com/office/drawing/2016/5/13/chartex" xmlns:cx8="http://schemas.microsoft.com/office/drawing/2016/5/14/chartex" xmlns:mc="http://schemas.openxmlformats.org/markup-compatibility/2006" xmlns:aink="http://schemas.microsoft.com/office/drawing/2016/ink" xmlns:am3d="http://schemas.microsoft.com/office/drawing/2017/model3d" xmlns:o="urn:schemas-microsoft-com:office:office" xmlns:r="http://schemas.openxmlformats.org/officeDocument/2006/relationships" xmlns:m="http://schemas.openxmlformats.org/officeDocument/2006/math" xmlns:v="urn:schemas-microsoft-com:vml" xmlns:wp14="http://schemas.microsoft.com/office/word/2010/wordprocessingDrawing" xmlns:wp="http://schemas.openxmlformats.org/drawingml/2006/wordprocessingDrawing" xmlns:w10="urn:schemas-microsoft-com:office:word" xmlns:w="http://schemas.openxmlformats.org/wordprocessingml/2006/main" xmlns:w14="http://schemas.microsoft.com/office/word/2010/wordml" xmlns:w15="http://schemas.microsoft.com/office/word/2012/wordml" xmlns:w16cex="http://schemas.microsoft.com/office/word/2018/wordml/cex" xmlns:w16cid="http://schemas.microsoft.com/office/word/2016/wordml/cid" xmlns:w16="http://schemas.microsoft.com/office/word/2018/wordml" xmlns:w16sdtdh="http://schemas.microsoft.com/office/word/2020/wordml/sdtdatahash" xmlns:w16se="http://schemas.microsoft.com/office/word/2015/wordml/symex" xmlns:wpg="http://schemas.microsoft.com/office/word/2010/wordprocessingGroup" xmlns:wpi="http://schemas.microsoft.com/office/word/2010/wordprocessingInk" xmlns:wne="http://schemas.microsoft.com/office/word/2006/wordml" xmlns:wps="http://schemas.microsoft.com/office/word/2010/wordprocessingShape" mc:Ignorable="w14 w15 w16se w16cid w16 w16cex w16sdtdh wp14">
   <w:abstractNum w:abstractNumId="0" w15:restartNumberingAfterBreak="0">
-    <w:nsid w:val="739568D2"/>
+    <w:nsid w:val="2A264011"/>
     <w:multiLevelType w:val="hybridMultilevel"/>
-    <w:tmpl w:val="1D64F3E6"/>
+    <w:tmpl w:val="FEBC2048"/>
     <w:lvl w:ilvl="0" w:tplc="04090001">
       <w:start w:val="1"/>
       <w:numFmt w:val="bullet"/>
@@ -976,6 +2009,232 @@
     </w:lvl>
   </w:abstractNum>
   <w:abstractNum w:abstractNumId="1" w15:restartNumberingAfterBreak="0">
+    <w:nsid w:val="5BC13D50"/>
+    <w:multiLevelType w:val="hybridMultilevel"/>
+    <w:tmpl w:val="CE8691A8"/>
+    <w:lvl w:ilvl="0" w:tplc="04090001">
+      <w:start w:val="1"/>
+      <w:numFmt w:val="bullet"/>
+      <w:lvlText w:val=""/>
+      <w:lvlJc w:val="left"/>
+      <w:pPr>
+        <w:ind w:left="720" w:hanging="360"/>
+      </w:pPr>
+      <w:rPr>
+        <w:rFonts w:ascii="Symbol" w:hAnsi="Symbol" w:hint="default"/>
+      </w:rPr>
+    </w:lvl>
+    <w:lvl w:ilvl="1" w:tplc="04090003" w:tentative="1">
+      <w:start w:val="1"/>
+      <w:numFmt w:val="bullet"/>
+      <w:lvlText w:val="o"/>
+      <w:lvlJc w:val="left"/>
+      <w:pPr>
+        <w:ind w:left="1440" w:hanging="360"/>
+      </w:pPr>
+      <w:rPr>
+        <w:rFonts w:ascii="Courier New" w:hAnsi="Courier New" w:cs="Courier New" w:hint="default"/>
+      </w:rPr>
+    </w:lvl>
+    <w:lvl w:ilvl="2" w:tplc="04090005" w:tentative="1">
+      <w:start w:val="1"/>
+      <w:numFmt w:val="bullet"/>
+      <w:lvlText w:val=""/>
+      <w:lvlJc w:val="left"/>
+      <w:pPr>
+        <w:ind w:left="2160" w:hanging="360"/>
+      </w:pPr>
+      <w:rPr>
+        <w:rFonts w:ascii="Wingdings" w:hAnsi="Wingdings" w:hint="default"/>
+      </w:rPr>
+    </w:lvl>
+    <w:lvl w:ilvl="3" w:tplc="04090001" w:tentative="1">
+      <w:start w:val="1"/>
+      <w:numFmt w:val="bullet"/>
+      <w:lvlText w:val=""/>
+      <w:lvlJc w:val="left"/>
+      <w:pPr>
+        <w:ind w:left="2880" w:hanging="360"/>
+      </w:pPr>
+      <w:rPr>
+        <w:rFonts w:ascii="Symbol" w:hAnsi="Symbol" w:hint="default"/>
+      </w:rPr>
+    </w:lvl>
+    <w:lvl w:ilvl="4" w:tplc="04090003" w:tentative="1">
+      <w:start w:val="1"/>
+      <w:numFmt w:val="bullet"/>
+      <w:lvlText w:val="o"/>
+      <w:lvlJc w:val="left"/>
+      <w:pPr>
+        <w:ind w:left="3600" w:hanging="360"/>
+      </w:pPr>
+      <w:rPr>
+        <w:rFonts w:ascii="Courier New" w:hAnsi="Courier New" w:cs="Courier New" w:hint="default"/>
+      </w:rPr>
+    </w:lvl>
+    <w:lvl w:ilvl="5" w:tplc="04090005" w:tentative="1">
+      <w:start w:val="1"/>
+      <w:numFmt w:val="bullet"/>
+      <w:lvlText w:val=""/>
+      <w:lvlJc w:val="left"/>
+      <w:pPr>
+        <w:ind w:left="4320" w:hanging="360"/>
+      </w:pPr>
+      <w:rPr>
+        <w:rFonts w:ascii="Wingdings" w:hAnsi="Wingdings" w:hint="default"/>
+      </w:rPr>
+    </w:lvl>
+    <w:lvl w:ilvl="6" w:tplc="04090001" w:tentative="1">
+      <w:start w:val="1"/>
+      <w:numFmt w:val="bullet"/>
+      <w:lvlText w:val=""/>
+      <w:lvlJc w:val="left"/>
+      <w:pPr>
+        <w:ind w:left="5040" w:hanging="360"/>
+      </w:pPr>
+      <w:rPr>
+        <w:rFonts w:ascii="Symbol" w:hAnsi="Symbol" w:hint="default"/>
+      </w:rPr>
+    </w:lvl>
+    <w:lvl w:ilvl="7" w:tplc="04090003" w:tentative="1">
+      <w:start w:val="1"/>
+      <w:numFmt w:val="bullet"/>
+      <w:lvlText w:val="o"/>
+      <w:lvlJc w:val="left"/>
+      <w:pPr>
+        <w:ind w:left="5760" w:hanging="360"/>
+      </w:pPr>
+      <w:rPr>
+        <w:rFonts w:ascii="Courier New" w:hAnsi="Courier New" w:cs="Courier New" w:hint="default"/>
+      </w:rPr>
+    </w:lvl>
+    <w:lvl w:ilvl="8" w:tplc="04090005" w:tentative="1">
+      <w:start w:val="1"/>
+      <w:numFmt w:val="bullet"/>
+      <w:lvlText w:val=""/>
+      <w:lvlJc w:val="left"/>
+      <w:pPr>
+        <w:ind w:left="6480" w:hanging="360"/>
+      </w:pPr>
+      <w:rPr>
+        <w:rFonts w:ascii="Wingdings" w:hAnsi="Wingdings" w:hint="default"/>
+      </w:rPr>
+    </w:lvl>
+  </w:abstractNum>
+  <w:abstractNum w:abstractNumId="2" w15:restartNumberingAfterBreak="0">
+    <w:nsid w:val="739568D2"/>
+    <w:multiLevelType w:val="hybridMultilevel"/>
+    <w:tmpl w:val="35D482F6"/>
+    <w:lvl w:ilvl="0" w:tplc="04090001">
+      <w:start w:val="1"/>
+      <w:numFmt w:val="bullet"/>
+      <w:lvlText w:val=""/>
+      <w:lvlJc w:val="left"/>
+      <w:pPr>
+        <w:ind w:left="720" w:hanging="360"/>
+      </w:pPr>
+      <w:rPr>
+        <w:rFonts w:ascii="Symbol" w:hAnsi="Symbol" w:hint="default"/>
+      </w:rPr>
+    </w:lvl>
+    <w:lvl w:ilvl="1" w:tplc="04090003" w:tentative="1">
+      <w:start w:val="1"/>
+      <w:numFmt w:val="bullet"/>
+      <w:lvlText w:val="o"/>
+      <w:lvlJc w:val="left"/>
+      <w:pPr>
+        <w:ind w:left="1440" w:hanging="360"/>
+      </w:pPr>
+      <w:rPr>
+        <w:rFonts w:ascii="Courier New" w:hAnsi="Courier New" w:cs="Courier New" w:hint="default"/>
+      </w:rPr>
+    </w:lvl>
+    <w:lvl w:ilvl="2" w:tplc="04090005" w:tentative="1">
+      <w:start w:val="1"/>
+      <w:numFmt w:val="bullet"/>
+      <w:lvlText w:val=""/>
+      <w:lvlJc w:val="left"/>
+      <w:pPr>
+        <w:ind w:left="2160" w:hanging="360"/>
+      </w:pPr>
+      <w:rPr>
+        <w:rFonts w:ascii="Wingdings" w:hAnsi="Wingdings" w:hint="default"/>
+      </w:rPr>
+    </w:lvl>
+    <w:lvl w:ilvl="3" w:tplc="04090001" w:tentative="1">
+      <w:start w:val="1"/>
+      <w:numFmt w:val="bullet"/>
+      <w:lvlText w:val=""/>
+      <w:lvlJc w:val="left"/>
+      <w:pPr>
+        <w:ind w:left="2880" w:hanging="360"/>
+      </w:pPr>
+      <w:rPr>
+        <w:rFonts w:ascii="Symbol" w:hAnsi="Symbol" w:hint="default"/>
+      </w:rPr>
+    </w:lvl>
+    <w:lvl w:ilvl="4" w:tplc="04090003" w:tentative="1">
+      <w:start w:val="1"/>
+      <w:numFmt w:val="bullet"/>
+      <w:lvlText w:val="o"/>
+      <w:lvlJc w:val="left"/>
+      <w:pPr>
+        <w:ind w:left="3600" w:hanging="360"/>
+      </w:pPr>
+      <w:rPr>
+        <w:rFonts w:ascii="Courier New" w:hAnsi="Courier New" w:cs="Courier New" w:hint="default"/>
+      </w:rPr>
+    </w:lvl>
+    <w:lvl w:ilvl="5" w:tplc="04090005" w:tentative="1">
+      <w:start w:val="1"/>
+      <w:numFmt w:val="bullet"/>
+      <w:lvlText w:val=""/>
+      <w:lvlJc w:val="left"/>
+      <w:pPr>
+        <w:ind w:left="4320" w:hanging="360"/>
+      </w:pPr>
+      <w:rPr>
+        <w:rFonts w:ascii="Wingdings" w:hAnsi="Wingdings" w:hint="default"/>
+      </w:rPr>
+    </w:lvl>
+    <w:lvl w:ilvl="6" w:tplc="04090001" w:tentative="1">
+      <w:start w:val="1"/>
+      <w:numFmt w:val="bullet"/>
+      <w:lvlText w:val=""/>
+      <w:lvlJc w:val="left"/>
+      <w:pPr>
+        <w:ind w:left="5040" w:hanging="360"/>
+      </w:pPr>
+      <w:rPr>
+        <w:rFonts w:ascii="Symbol" w:hAnsi="Symbol" w:hint="default"/>
+      </w:rPr>
+    </w:lvl>
+    <w:lvl w:ilvl="7" w:tplc="04090003" w:tentative="1">
+      <w:start w:val="1"/>
+      <w:numFmt w:val="bullet"/>
+      <w:lvlText w:val="o"/>
+      <w:lvlJc w:val="left"/>
+      <w:pPr>
+        <w:ind w:left="5760" w:hanging="360"/>
+      </w:pPr>
+      <w:rPr>
+        <w:rFonts w:ascii="Courier New" w:hAnsi="Courier New" w:cs="Courier New" w:hint="default"/>
+      </w:rPr>
+    </w:lvl>
+    <w:lvl w:ilvl="8" w:tplc="04090005" w:tentative="1">
+      <w:start w:val="1"/>
+      <w:numFmt w:val="bullet"/>
+      <w:lvlText w:val=""/>
+      <w:lvlJc w:val="left"/>
+      <w:pPr>
+        <w:ind w:left="6480" w:hanging="360"/>
+      </w:pPr>
+      <w:rPr>
+        <w:rFonts w:ascii="Wingdings" w:hAnsi="Wingdings" w:hint="default"/>
+      </w:rPr>
+    </w:lvl>
+  </w:abstractNum>
+  <w:abstractNum w:abstractNumId="3" w15:restartNumberingAfterBreak="0">
     <w:nsid w:val="77490F1E"/>
     <w:multiLevelType w:val="hybridMultilevel"/>
     <w:tmpl w:val="34C60536"/>
@@ -1062,10 +2321,16 @@
     </w:lvl>
   </w:abstractNum>
   <w:num w:numId="1">
-    <w:abstractNumId w:val="0"/>
+    <w:abstractNumId w:val="2"/>
   </w:num>
   <w:num w:numId="2">
+    <w:abstractNumId w:val="3"/>
+  </w:num>
+  <w:num w:numId="3">
     <w:abstractNumId w:val="1"/>
+  </w:num>
+  <w:num w:numId="4">
+    <w:abstractNumId w:val="0"/>
   </w:num>
 </w:numbering>
 </file>
@@ -1468,7 +2733,7 @@
   <w:style w:type="paragraph" w:default="1" w:styleId="Normal">
     <w:name w:val="Normal"/>
     <w:qFormat/>
-    <w:rsid w:val="00B20FF5"/>
+    <w:rsid w:val="00AE66E9"/>
   </w:style>
   <w:style w:type="character" w:default="1" w:styleId="DefaultParagraphFont">
     <w:name w:val="Default Paragraph Font"/>
@@ -1567,6 +2832,25 @@
       <w:ind w:left="720"/>
       <w:contextualSpacing/>
     </w:pPr>
+  </w:style>
+  <w:style w:type="table" w:styleId="TableGrid">
+    <w:name w:val="Table Grid"/>
+    <w:basedOn w:val="TableNormal"/>
+    <w:uiPriority w:val="39"/>
+    <w:rsid w:val="004911DA"/>
+    <w:pPr>
+      <w:spacing w:after="0" w:line="240" w:lineRule="auto"/>
+    </w:pPr>
+    <w:tblPr>
+      <w:tblBorders>
+        <w:top w:val="single" w:sz="4" w:space="0" w:color="auto"/>
+        <w:left w:val="single" w:sz="4" w:space="0" w:color="auto"/>
+        <w:bottom w:val="single" w:sz="4" w:space="0" w:color="auto"/>
+        <w:right w:val="single" w:sz="4" w:space="0" w:color="auto"/>
+        <w:insideH w:val="single" w:sz="4" w:space="0" w:color="auto"/>
+        <w:insideV w:val="single" w:sz="4" w:space="0" w:color="auto"/>
+      </w:tblBorders>
+    </w:tblPr>
   </w:style>
 </w:styles>
 </file>

</xml_diff>

<commit_message>
Collaboration diagrams Added Document Finalized Converted to PDF D2 Completed TATA BYE BYE
</commit_message>
<xml_diff>
--- a/D2.docx
+++ b/D2.docx
@@ -1762,6 +1762,245 @@
     </w:p>
     <w:p>
       <w:pPr>
+        <w:jc w:val="center"/>
+        <w:rPr>
+          <w:b/>
+          <w:bCs/>
+          <w:sz w:val="48"/>
+          <w:szCs w:val="48"/>
+        </w:rPr>
+      </w:pPr>
+      <w:r>
+        <w:rPr>
+          <w:b/>
+          <w:bCs/>
+          <w:sz w:val="48"/>
+          <w:szCs w:val="48"/>
+        </w:rPr>
+        <w:lastRenderedPageBreak/>
+        <w:t>Collaboration Diagram</w:t>
+      </w:r>
+    </w:p>
+    <w:p>
+      <w:pPr>
+        <w:jc w:val="center"/>
+        <w:rPr>
+          <w:b/>
+          <w:bCs/>
+          <w:sz w:val="32"/>
+          <w:szCs w:val="32"/>
+        </w:rPr>
+      </w:pPr>
+      <w:r>
+        <w:rPr>
+          <w:b/>
+          <w:bCs/>
+          <w:sz w:val="32"/>
+          <w:szCs w:val="32"/>
+        </w:rPr>
+        <w:t>(Risk Use Case- Update Permission and Employee update Request)</w:t>
+      </w:r>
+    </w:p>
+    <w:p>
+      <w:pPr>
+        <w:jc w:val="center"/>
+        <w:rPr>
+          <w:b/>
+          <w:bCs/>
+          <w:sz w:val="48"/>
+          <w:szCs w:val="48"/>
+        </w:rPr>
+      </w:pPr>
+      <w:r>
+        <w:rPr>
+          <w:b/>
+          <w:bCs/>
+          <w:sz w:val="48"/>
+          <w:szCs w:val="48"/>
+        </w:rPr>
+        <w:drawing>
+          <wp:inline distT="0" distB="0" distL="0" distR="0" wp14:anchorId="48893CA6" wp14:editId="054E832D">
+            <wp:extent cx="5943600" cy="3244850"/>
+            <wp:effectExtent l="0" t="0" r="0" b="0"/>
+            <wp:docPr id="21" name="Picture 21"/>
+            <wp:cNvGraphicFramePr>
+              <a:graphicFrameLocks xmlns:a="http://schemas.openxmlformats.org/drawingml/2006/main" noChangeAspect="1"/>
+            </wp:cNvGraphicFramePr>
+            <a:graphic xmlns:a="http://schemas.openxmlformats.org/drawingml/2006/main">
+              <a:graphicData uri="http://schemas.openxmlformats.org/drawingml/2006/picture">
+                <pic:pic xmlns:pic="http://schemas.openxmlformats.org/drawingml/2006/picture">
+                  <pic:nvPicPr>
+                    <pic:cNvPr id="1" name=""/>
+                    <pic:cNvPicPr/>
+                  </pic:nvPicPr>
+                  <pic:blipFill>
+                    <a:blip r:embed="rId15"/>
+                    <a:stretch>
+                      <a:fillRect/>
+                    </a:stretch>
+                  </pic:blipFill>
+                  <pic:spPr>
+                    <a:xfrm>
+                      <a:off x="0" y="0"/>
+                      <a:ext cx="5943600" cy="3244850"/>
+                    </a:xfrm>
+                    <a:prstGeom prst="rect">
+                      <a:avLst/>
+                    </a:prstGeom>
+                  </pic:spPr>
+                </pic:pic>
+              </a:graphicData>
+            </a:graphic>
+          </wp:inline>
+        </w:drawing>
+      </w:r>
+    </w:p>
+    <w:p>
+      <w:pPr>
+        <w:jc w:val="center"/>
+        <w:rPr>
+          <w:b/>
+          <w:bCs/>
+          <w:sz w:val="32"/>
+          <w:szCs w:val="32"/>
+        </w:rPr>
+      </w:pPr>
+      <w:r>
+        <w:rPr>
+          <w:b/>
+          <w:bCs/>
+          <w:sz w:val="32"/>
+          <w:szCs w:val="32"/>
+        </w:rPr>
+        <w:t>(</w:t>
+      </w:r>
+      <w:r>
+        <w:rPr>
+          <w:b/>
+          <w:bCs/>
+          <w:sz w:val="32"/>
+          <w:szCs w:val="32"/>
+        </w:rPr>
+        <w:t>Pay Bills</w:t>
+      </w:r>
+      <w:r>
+        <w:rPr>
+          <w:b/>
+          <w:bCs/>
+          <w:sz w:val="32"/>
+          <w:szCs w:val="32"/>
+        </w:rPr>
+        <w:t xml:space="preserve"> and Save Record</w:t>
+      </w:r>
+      <w:r>
+        <w:rPr>
+          <w:b/>
+          <w:bCs/>
+          <w:sz w:val="32"/>
+          <w:szCs w:val="32"/>
+        </w:rPr>
+        <w:t>)</w:t>
+      </w:r>
+    </w:p>
+    <w:p>
+      <w:pPr>
+        <w:jc w:val="center"/>
+        <w:rPr>
+          <w:b/>
+          <w:bCs/>
+          <w:sz w:val="32"/>
+          <w:szCs w:val="32"/>
+        </w:rPr>
+      </w:pPr>
+      <w:r>
+        <w:rPr>
+          <w:b/>
+          <w:bCs/>
+          <w:sz w:val="32"/>
+          <w:szCs w:val="32"/>
+        </w:rPr>
+        <w:drawing>
+          <wp:inline distT="0" distB="0" distL="0" distR="0" wp14:anchorId="5661E8A9" wp14:editId="483C463C">
+            <wp:extent cx="5943600" cy="2822575"/>
+            <wp:effectExtent l="0" t="0" r="0" b="0"/>
+            <wp:docPr id="23" name="Picture 23"/>
+            <wp:cNvGraphicFramePr>
+              <a:graphicFrameLocks xmlns:a="http://schemas.openxmlformats.org/drawingml/2006/main" noChangeAspect="1"/>
+            </wp:cNvGraphicFramePr>
+            <a:graphic xmlns:a="http://schemas.openxmlformats.org/drawingml/2006/main">
+              <a:graphicData uri="http://schemas.openxmlformats.org/drawingml/2006/picture">
+                <pic:pic xmlns:pic="http://schemas.openxmlformats.org/drawingml/2006/picture">
+                  <pic:nvPicPr>
+                    <pic:cNvPr id="1" name=""/>
+                    <pic:cNvPicPr/>
+                  </pic:nvPicPr>
+                  <pic:blipFill>
+                    <a:blip r:embed="rId16"/>
+                    <a:stretch>
+                      <a:fillRect/>
+                    </a:stretch>
+                  </pic:blipFill>
+                  <pic:spPr>
+                    <a:xfrm>
+                      <a:off x="0" y="0"/>
+                      <a:ext cx="5943600" cy="2822575"/>
+                    </a:xfrm>
+                    <a:prstGeom prst="rect">
+                      <a:avLst/>
+                    </a:prstGeom>
+                  </pic:spPr>
+                </pic:pic>
+              </a:graphicData>
+            </a:graphic>
+          </wp:inline>
+        </w:drawing>
+      </w:r>
+    </w:p>
+    <w:p>
+      <w:pPr>
+        <w:pStyle w:val="ListParagraph"/>
+        <w:numPr>
+          <w:ilvl w:val="0"/>
+          <w:numId w:val="1"/>
+        </w:numPr>
+        <w:rPr>
+          <w:sz w:val="32"/>
+          <w:szCs w:val="32"/>
+        </w:rPr>
+      </w:pPr>
+      <w:r>
+        <w:rPr>
+          <w:sz w:val="32"/>
+          <w:szCs w:val="32"/>
+        </w:rPr>
+        <w:t xml:space="preserve">In </w:t>
+      </w:r>
+      <w:r>
+        <w:rPr>
+          <w:sz w:val="32"/>
+          <w:szCs w:val="32"/>
+        </w:rPr>
+        <w:t xml:space="preserve">message </w:t>
+      </w:r>
+      <w:proofErr w:type="gramStart"/>
+      <w:r>
+        <w:rPr>
+          <w:sz w:val="32"/>
+          <w:szCs w:val="32"/>
+        </w:rPr>
+        <w:t>5 :</w:t>
+      </w:r>
+      <w:proofErr w:type="gramEnd"/>
+      <w:r>
+        <w:rPr>
+          <w:sz w:val="32"/>
+          <w:szCs w:val="32"/>
+        </w:rPr>
+        <w:t xml:space="preserve"> x means Bill Status and Date and 0 means false</w:t>
+      </w:r>
+    </w:p>
+    <w:p>
+      <w:pPr>
         <w:rPr>
           <w:sz w:val="32"/>
           <w:szCs w:val="32"/>
@@ -1848,7 +2087,7 @@
                     <pic:cNvPicPr/>
                   </pic:nvPicPr>
                   <pic:blipFill>
-                    <a:blip r:embed="rId15">
+                    <a:blip r:embed="rId17">
                       <a:extLst>
                         <a:ext uri="{28A0092B-C50C-407E-A947-70E740481C1C}">
                           <a14:useLocalDpi xmlns:a14="http://schemas.microsoft.com/office/drawing/2010/main" val="0"/>
@@ -1922,7 +2161,7 @@
                     <pic:cNvPicPr/>
                   </pic:nvPicPr>
                   <pic:blipFill>
-                    <a:blip r:embed="rId16">
+                    <a:blip r:embed="rId18">
                       <a:extLst>
                         <a:ext uri="{28A0092B-C50C-407E-A947-70E740481C1C}">
                           <a14:useLocalDpi xmlns:a14="http://schemas.microsoft.com/office/drawing/2010/main" val="0"/>
@@ -1996,7 +2235,7 @@
                     <pic:cNvPicPr/>
                   </pic:nvPicPr>
                   <pic:blipFill>
-                    <a:blip r:embed="rId17" cstate="print">
+                    <a:blip r:embed="rId19" cstate="print">
                       <a:extLst>
                         <a:ext uri="{28A0092B-C50C-407E-A947-70E740481C1C}">
                           <a14:useLocalDpi xmlns:a14="http://schemas.microsoft.com/office/drawing/2010/main" val="0"/>
@@ -2080,7 +2319,7 @@
                     <pic:cNvPicPr/>
                   </pic:nvPicPr>
                   <pic:blipFill>
-                    <a:blip r:embed="rId18" cstate="print">
+                    <a:blip r:embed="rId20" cstate="print">
                       <a:extLst>
                         <a:ext uri="{28A0092B-C50C-407E-A947-70E740481C1C}">
                           <a14:useLocalDpi xmlns:a14="http://schemas.microsoft.com/office/drawing/2010/main" val="0"/>
@@ -2166,7 +2405,7 @@
                     <pic:cNvPicPr/>
                   </pic:nvPicPr>
                   <pic:blipFill>
-                    <a:blip r:embed="rId19">
+                    <a:blip r:embed="rId21">
                       <a:extLst>
                         <a:ext uri="{28A0092B-C50C-407E-A947-70E740481C1C}">
                           <a14:useLocalDpi xmlns:a14="http://schemas.microsoft.com/office/drawing/2010/main" val="0"/>
@@ -2240,7 +2479,7 @@
                     <pic:cNvPicPr/>
                   </pic:nvPicPr>
                   <pic:blipFill>
-                    <a:blip r:embed="rId20">
+                    <a:blip r:embed="rId22">
                       <a:extLst>
                         <a:ext uri="{28A0092B-C50C-407E-A947-70E740481C1C}">
                           <a14:useLocalDpi xmlns:a14="http://schemas.microsoft.com/office/drawing/2010/main" val="0"/>
@@ -2310,7 +2549,7 @@
                     <pic:cNvPicPr/>
                   </pic:nvPicPr>
                   <pic:blipFill>
-                    <a:blip r:embed="rId21">
+                    <a:blip r:embed="rId23">
                       <a:extLst>
                         <a:ext uri="{28A0092B-C50C-407E-A947-70E740481C1C}">
                           <a14:useLocalDpi xmlns:a14="http://schemas.microsoft.com/office/drawing/2010/main" val="0"/>
@@ -2509,7 +2748,7 @@
                           <pic:cNvPicPr/>
                         </pic:nvPicPr>
                         <pic:blipFill>
-                          <a:blip r:embed="rId22">
+                          <a:blip r:embed="rId24">
                             <a:extLst>
                               <a:ext uri="{28A0092B-C50C-407E-A947-70E740481C1C}">
                                 <a14:useLocalDpi xmlns:a14="http://schemas.microsoft.com/office/drawing/2010/main" val="0"/>
@@ -2580,7 +2819,7 @@
                           <pic:cNvPicPr/>
                         </pic:nvPicPr>
                         <pic:blipFill>
-                          <a:blip r:embed="rId23">
+                          <a:blip r:embed="rId25">
                             <a:extLst>
                               <a:ext uri="{28A0092B-C50C-407E-A947-70E740481C1C}">
                                 <a14:useLocalDpi xmlns:a14="http://schemas.microsoft.com/office/drawing/2010/main" val="0"/>
@@ -2664,7 +2903,7 @@
                           <pic:cNvPicPr/>
                         </pic:nvPicPr>
                         <pic:blipFill>
-                          <a:blip r:embed="rId24">
+                          <a:blip r:embed="rId26">
                             <a:extLst>
                               <a:ext uri="{28A0092B-C50C-407E-A947-70E740481C1C}">
                                 <a14:useLocalDpi xmlns:a14="http://schemas.microsoft.com/office/drawing/2010/main" val="0"/>
@@ -2735,7 +2974,7 @@
                           <pic:cNvPicPr/>
                         </pic:nvPicPr>
                         <pic:blipFill>
-                          <a:blip r:embed="rId25">
+                          <a:blip r:embed="rId27">
                             <a:extLst>
                               <a:ext uri="{28A0092B-C50C-407E-A947-70E740481C1C}">
                                 <a14:useLocalDpi xmlns:a14="http://schemas.microsoft.com/office/drawing/2010/main" val="0"/>
@@ -2795,10 +3034,10 @@
           <w:szCs w:val="48"/>
         </w:rPr>
         <w:drawing>
-          <wp:inline distT="0" distB="0" distL="0" distR="0" wp14:anchorId="17C8D2EB" wp14:editId="5597DC93">
-            <wp:extent cx="2387600" cy="4775200"/>
-            <wp:effectExtent l="0" t="0" r="0" b="6350"/>
-            <wp:docPr id="19" name="Picture 19"/>
+          <wp:inline distT="0" distB="0" distL="0" distR="0" wp14:anchorId="008139B2" wp14:editId="0EA31E6C">
+            <wp:extent cx="2381250" cy="4762500"/>
+            <wp:effectExtent l="0" t="0" r="0" b="0"/>
+            <wp:docPr id="24" name="Picture 24"/>
             <wp:cNvGraphicFramePr>
               <a:graphicFrameLocks xmlns:a="http://schemas.openxmlformats.org/drawingml/2006/main" noChangeAspect="1"/>
             </wp:cNvGraphicFramePr>
@@ -2806,11 +3045,11 @@
               <a:graphicData uri="http://schemas.openxmlformats.org/drawingml/2006/picture">
                 <pic:pic xmlns:pic="http://schemas.openxmlformats.org/drawingml/2006/picture">
                   <pic:nvPicPr>
-                    <pic:cNvPr id="19" name="Picture 19"/>
+                    <pic:cNvPr id="24" name="Picture 24"/>
                     <pic:cNvPicPr/>
                   </pic:nvPicPr>
                   <pic:blipFill>
-                    <a:blip r:embed="rId26">
+                    <a:blip r:embed="rId28">
                       <a:extLst>
                         <a:ext uri="{28A0092B-C50C-407E-A947-70E740481C1C}">
                           <a14:useLocalDpi xmlns:a14="http://schemas.microsoft.com/office/drawing/2010/main" val="0"/>
@@ -2824,7 +3063,7 @@
                   <pic:spPr>
                     <a:xfrm>
                       <a:off x="0" y="0"/>
-                      <a:ext cx="2387735" cy="4775470"/>
+                      <a:ext cx="2381391" cy="4762782"/>
                     </a:xfrm>
                     <a:prstGeom prst="rect">
                       <a:avLst/>
@@ -2976,6 +3215,7 @@
               </w:rPr>
             </w:pPr>
             <w:proofErr w:type="spellStart"/>
+            <w:proofErr w:type="gramStart"/>
             <w:r>
               <w:rPr>
                 <w:rFonts w:eastAsia="Times New Roman" w:cstheme="minorHAnsi"/>
@@ -2996,6 +3236,7 @@
               <w:t>(</w:t>
             </w:r>
             <w:proofErr w:type="spellStart"/>
+            <w:proofErr w:type="gramEnd"/>
             <w:r>
               <w:rPr>
                 <w:rFonts w:eastAsia="Times New Roman" w:cstheme="minorHAnsi"/>
@@ -3272,14 +3513,25 @@
               </w:rPr>
             </w:pPr>
             <w:proofErr w:type="spellStart"/>
-            <w:r>
-              <w:rPr>
-                <w:rFonts w:eastAsia="Times New Roman" w:cstheme="minorHAnsi"/>
-                <w:color w:val="000000"/>
-                <w:sz w:val="32"/>
-                <w:szCs w:val="32"/>
-              </w:rPr>
-              <w:t>p.Bill_Id</w:t>
+            <w:proofErr w:type="gramStart"/>
+            <w:r>
+              <w:rPr>
+                <w:rFonts w:eastAsia="Times New Roman" w:cstheme="minorHAnsi"/>
+                <w:color w:val="000000"/>
+                <w:sz w:val="32"/>
+                <w:szCs w:val="32"/>
+              </w:rPr>
+              <w:t>p.Bill</w:t>
+            </w:r>
+            <w:proofErr w:type="gramEnd"/>
+            <w:r>
+              <w:rPr>
+                <w:rFonts w:eastAsia="Times New Roman" w:cstheme="minorHAnsi"/>
+                <w:color w:val="000000"/>
+                <w:sz w:val="32"/>
+                <w:szCs w:val="32"/>
+              </w:rPr>
+              <w:t>_Id</w:t>
             </w:r>
             <w:proofErr w:type="spellEnd"/>
             <w:r>
@@ -3481,6 +3733,7 @@
               </w:rPr>
             </w:pPr>
             <w:proofErr w:type="spellStart"/>
+            <w:proofErr w:type="gramStart"/>
             <w:r>
               <w:rPr>
                 <w:rFonts w:eastAsia="Times New Roman" w:cstheme="minorHAnsi"/>
@@ -3501,6 +3754,7 @@
               <w:t>(</w:t>
             </w:r>
             <w:proofErr w:type="spellStart"/>
+            <w:proofErr w:type="gramEnd"/>
             <w:r>
               <w:rPr>
                 <w:rFonts w:eastAsia="Times New Roman" w:cstheme="minorHAnsi"/>
@@ -3884,6 +4138,7 @@
               </w:rPr>
             </w:pPr>
             <w:proofErr w:type="spellStart"/>
+            <w:proofErr w:type="gramStart"/>
             <w:r>
               <w:rPr>
                 <w:rFonts w:eastAsia="Times New Roman" w:cstheme="minorHAnsi"/>
@@ -3904,6 +4159,7 @@
               <w:t>(</w:t>
             </w:r>
             <w:proofErr w:type="spellStart"/>
+            <w:proofErr w:type="gramEnd"/>
             <w:r>
               <w:rPr>
                 <w:rFonts w:eastAsia="Times New Roman" w:cstheme="minorHAnsi"/>
@@ -4097,7 +4353,27 @@
                 <w:sz w:val="32"/>
                 <w:szCs w:val="32"/>
               </w:rPr>
-              <w:t xml:space="preserve">An Employee </w:t>
+              <w:t xml:space="preserve">An </w:t>
+            </w:r>
+            <w:proofErr w:type="gramStart"/>
+            <w:r>
+              <w:rPr>
+                <w:rFonts w:eastAsia="Times New Roman" w:cstheme="minorHAnsi"/>
+                <w:color w:val="000000"/>
+                <w:sz w:val="32"/>
+                <w:szCs w:val="32"/>
+              </w:rPr>
+              <w:t>Employee</w:t>
+            </w:r>
+            <w:proofErr w:type="gramEnd"/>
+            <w:r>
+              <w:rPr>
+                <w:rFonts w:eastAsia="Times New Roman" w:cstheme="minorHAnsi"/>
+                <w:color w:val="000000"/>
+                <w:sz w:val="32"/>
+                <w:szCs w:val="32"/>
+              </w:rPr>
+              <w:t xml:space="preserve"> </w:t>
             </w:r>
             <w:r>
               <w:rPr>
@@ -4256,6 +4532,7 @@
               </w:rPr>
             </w:pPr>
             <w:proofErr w:type="spellStart"/>
+            <w:proofErr w:type="gramStart"/>
             <w:r>
               <w:rPr>
                 <w:rFonts w:eastAsia="Times New Roman" w:cstheme="minorHAnsi"/>
@@ -4276,6 +4553,7 @@
               <w:t>(</w:t>
             </w:r>
             <w:proofErr w:type="spellStart"/>
+            <w:proofErr w:type="gramEnd"/>
             <w:r>
               <w:rPr>
                 <w:rFonts w:eastAsia="Times New Roman" w:cstheme="minorHAnsi"/>
@@ -4443,6 +4721,7 @@
               </w:rPr>
             </w:pPr>
             <w:proofErr w:type="spellStart"/>
+            <w:proofErr w:type="gramStart"/>
             <w:r>
               <w:rPr>
                 <w:rFonts w:eastAsia="Times New Roman" w:cstheme="minorHAnsi"/>
@@ -4453,6 +4732,7 @@
               <w:t>e.DisplayInfo</w:t>
             </w:r>
             <w:proofErr w:type="spellEnd"/>
+            <w:proofErr w:type="gramEnd"/>
             <w:r>
               <w:rPr>
                 <w:rFonts w:eastAsia="Times New Roman" w:cstheme="minorHAnsi"/>
@@ -4576,6 +4856,7 @@
               </w:rPr>
             </w:pPr>
             <w:proofErr w:type="spellStart"/>
+            <w:proofErr w:type="gramStart"/>
             <w:r>
               <w:rPr>
                 <w:rFonts w:eastAsia="Times New Roman" w:cstheme="minorHAnsi"/>
@@ -4596,6 +4877,7 @@
               <w:t>(</w:t>
             </w:r>
             <w:proofErr w:type="spellStart"/>
+            <w:proofErr w:type="gramEnd"/>
             <w:r>
               <w:rPr>
                 <w:rFonts w:eastAsia="Times New Roman" w:cstheme="minorHAnsi"/>
@@ -4846,6 +5128,7 @@
                 <w:szCs w:val="32"/>
               </w:rPr>
             </w:pPr>
+            <w:proofErr w:type="gramStart"/>
             <w:r>
               <w:rPr>
                 <w:rFonts w:eastAsia="Times New Roman" w:cstheme="minorHAnsi"/>
@@ -4866,6 +5149,7 @@
               <w:t>EmployeeInfo</w:t>
             </w:r>
             <w:proofErr w:type="spellEnd"/>
+            <w:proofErr w:type="gramEnd"/>
             <w:r>
               <w:rPr>
                 <w:rFonts w:eastAsia="Times New Roman" w:cstheme="minorHAnsi"/>
@@ -4992,6 +5276,7 @@
               </w:rPr>
             </w:pPr>
             <w:proofErr w:type="spellStart"/>
+            <w:proofErr w:type="gramStart"/>
             <w:r>
               <w:rPr>
                 <w:rFonts w:eastAsia="Times New Roman" w:cstheme="minorHAnsi"/>
@@ -5009,7 +5294,17 @@
                 <w:sz w:val="32"/>
                 <w:szCs w:val="32"/>
               </w:rPr>
-              <w:t>()</w:t>
+              <w:t>(</w:t>
+            </w:r>
+            <w:proofErr w:type="gramEnd"/>
+            <w:r>
+              <w:rPr>
+                <w:rFonts w:eastAsia="Times New Roman" w:cstheme="minorHAnsi"/>
+                <w:color w:val="000000"/>
+                <w:sz w:val="32"/>
+                <w:szCs w:val="32"/>
+              </w:rPr>
+              <w:t>)</w:t>
             </w:r>
           </w:p>
         </w:tc>
@@ -5202,6 +5497,7 @@
               <w:t xml:space="preserve">Instance </w:t>
             </w:r>
             <w:proofErr w:type="spellStart"/>
+            <w:proofErr w:type="gramStart"/>
             <w:r>
               <w:rPr>
                 <w:rFonts w:eastAsia="Times New Roman" w:cstheme="minorHAnsi"/>
@@ -5212,6 +5508,7 @@
               <w:t>e.employeeInfo</w:t>
             </w:r>
             <w:proofErr w:type="spellEnd"/>
+            <w:proofErr w:type="gramEnd"/>
             <w:r>
               <w:rPr>
                 <w:rFonts w:eastAsia="Times New Roman" w:cstheme="minorHAnsi"/>
@@ -5243,7 +5540,27 @@
                 <w:sz w:val="32"/>
                 <w:szCs w:val="32"/>
               </w:rPr>
-              <w:t>If an update request is received, the admin updates the employees information</w:t>
+              <w:t xml:space="preserve">If an update request is received, the admin updates the </w:t>
+            </w:r>
+            <w:proofErr w:type="gramStart"/>
+            <w:r>
+              <w:rPr>
+                <w:rFonts w:eastAsia="Times New Roman" w:cstheme="minorHAnsi"/>
+                <w:color w:val="000000"/>
+                <w:sz w:val="32"/>
+                <w:szCs w:val="32"/>
+              </w:rPr>
+              <w:t>employees</w:t>
+            </w:r>
+            <w:proofErr w:type="gramEnd"/>
+            <w:r>
+              <w:rPr>
+                <w:rFonts w:eastAsia="Times New Roman" w:cstheme="minorHAnsi"/>
+                <w:color w:val="000000"/>
+                <w:sz w:val="32"/>
+                <w:szCs w:val="32"/>
+              </w:rPr>
+              <w:t xml:space="preserve"> information</w:t>
             </w:r>
             <w:r>
               <w:rPr>
@@ -5347,6 +5664,7 @@
               </w:rPr>
             </w:pPr>
             <w:proofErr w:type="spellStart"/>
+            <w:proofErr w:type="gramStart"/>
             <w:r>
               <w:rPr>
                 <w:rFonts w:eastAsia="Times New Roman" w:cstheme="minorHAnsi"/>
@@ -5367,6 +5685,7 @@
               <w:t>(</w:t>
             </w:r>
             <w:proofErr w:type="spellStart"/>
+            <w:proofErr w:type="gramEnd"/>
             <w:r>
               <w:rPr>
                 <w:rFonts w:eastAsia="Times New Roman" w:cstheme="minorHAnsi"/>
@@ -5600,6 +5919,7 @@
               </w:rPr>
             </w:pPr>
             <w:proofErr w:type="spellStart"/>
+            <w:proofErr w:type="gramStart"/>
             <w:r>
               <w:rPr>
                 <w:rFonts w:eastAsia="Times New Roman" w:cstheme="minorHAnsi"/>
@@ -5610,6 +5930,7 @@
               <w:t>p.EmployeeSalary</w:t>
             </w:r>
             <w:proofErr w:type="spellEnd"/>
+            <w:proofErr w:type="gramEnd"/>
             <w:r>
               <w:rPr>
                 <w:rFonts w:eastAsia="Times New Roman" w:cstheme="minorHAnsi"/>
@@ -5764,6 +6085,7 @@
               </w:rPr>
             </w:pPr>
             <w:proofErr w:type="spellStart"/>
+            <w:proofErr w:type="gramStart"/>
             <w:r>
               <w:rPr>
                 <w:rFonts w:eastAsia="Times New Roman" w:cstheme="minorHAnsi"/>
@@ -5784,6 +6106,7 @@
               <w:t>(</w:t>
             </w:r>
             <w:proofErr w:type="spellStart"/>
+            <w:proofErr w:type="gramEnd"/>
             <w:r>
               <w:rPr>
                 <w:rFonts w:eastAsia="Times New Roman" w:cstheme="minorHAnsi"/>
@@ -6024,6 +6347,7 @@
               </w:rPr>
             </w:pPr>
             <w:proofErr w:type="spellStart"/>
+            <w:proofErr w:type="gramStart"/>
             <w:r>
               <w:rPr>
                 <w:rFonts w:eastAsia="Times New Roman" w:cstheme="minorHAnsi"/>
@@ -6034,6 +6358,7 @@
               <w:t>e.Attendance</w:t>
             </w:r>
             <w:proofErr w:type="spellEnd"/>
+            <w:proofErr w:type="gramEnd"/>
             <w:r>
               <w:rPr>
                 <w:rFonts w:eastAsia="Times New Roman" w:cstheme="minorHAnsi"/>
@@ -6158,6 +6483,7 @@
               </w:rPr>
             </w:pPr>
             <w:proofErr w:type="spellStart"/>
+            <w:proofErr w:type="gramStart"/>
             <w:r>
               <w:rPr>
                 <w:rFonts w:eastAsia="Times New Roman" w:cstheme="minorHAnsi"/>
@@ -6178,6 +6504,7 @@
               <w:t>(</w:t>
             </w:r>
             <w:proofErr w:type="spellStart"/>
+            <w:proofErr w:type="gramEnd"/>
             <w:r>
               <w:rPr>
                 <w:rFonts w:eastAsia="Times New Roman" w:cstheme="minorHAnsi"/>
@@ -6514,6 +6841,7 @@
               </w:rPr>
             </w:pPr>
             <w:proofErr w:type="spellStart"/>
+            <w:proofErr w:type="gramStart"/>
             <w:r>
               <w:rPr>
                 <w:rFonts w:eastAsia="Times New Roman" w:cstheme="minorHAnsi"/>
@@ -6531,7 +6859,17 @@
                 <w:sz w:val="32"/>
                 <w:szCs w:val="32"/>
               </w:rPr>
-              <w:t>()</w:t>
+              <w:t>(</w:t>
+            </w:r>
+            <w:proofErr w:type="gramEnd"/>
+            <w:r>
+              <w:rPr>
+                <w:rFonts w:eastAsia="Times New Roman" w:cstheme="minorHAnsi"/>
+                <w:color w:val="000000"/>
+                <w:sz w:val="32"/>
+                <w:szCs w:val="32"/>
+              </w:rPr>
+              <w:t>)</w:t>
             </w:r>
           </w:p>
         </w:tc>
@@ -6714,6 +7052,7 @@
               </w:rPr>
             </w:pPr>
             <w:proofErr w:type="spellStart"/>
+            <w:proofErr w:type="gramStart"/>
             <w:r>
               <w:rPr>
                 <w:rFonts w:eastAsia="Times New Roman" w:cstheme="minorHAnsi"/>
@@ -6724,6 +7063,7 @@
               <w:t>e.updatebill</w:t>
             </w:r>
             <w:proofErr w:type="spellEnd"/>
+            <w:proofErr w:type="gramEnd"/>
             <w:r>
               <w:rPr>
                 <w:rFonts w:eastAsia="Times New Roman" w:cstheme="minorHAnsi"/>
@@ -6842,7 +7182,7 @@
           <w:szCs w:val="32"/>
         </w:rPr>
       </w:pPr>
-      <w:hyperlink r:id="rId27" w:history="1">
+      <w:hyperlink r:id="rId29" w:history="1">
         <w:r>
           <w:rPr>
             <w:rStyle w:val="Hyperlink"/>
@@ -6865,7 +7205,7 @@
           <w:szCs w:val="32"/>
         </w:rPr>
       </w:pPr>
-      <w:hyperlink r:id="rId28" w:history="1">
+      <w:hyperlink r:id="rId30" w:history="1">
         <w:r>
           <w:rPr>
             <w:rStyle w:val="Hyperlink"/>
@@ -6888,7 +7228,7 @@
           <w:szCs w:val="32"/>
         </w:rPr>
       </w:pPr>
-      <w:hyperlink r:id="rId29" w:history="1">
+      <w:hyperlink r:id="rId31" w:history="1">
         <w:r>
           <w:rPr>
             <w:rStyle w:val="Hyperlink"/>
@@ -9561,7 +9901,7 @@
   <w:style w:type="paragraph" w:default="1" w:styleId="Normal">
     <w:name w:val="Normal"/>
     <w:qFormat/>
-    <w:rsid w:val="007D77B5"/>
+    <w:rsid w:val="000F2FC4"/>
   </w:style>
   <w:style w:type="character" w:default="1" w:styleId="DefaultParagraphFont">
     <w:name w:val="Default Paragraph Font"/>

</xml_diff>

<commit_message>
Sorry choti c glti rh gyi thi(sad emoji) Fixed All Good Night
</commit_message>
<xml_diff>
--- a/D2.docx
+++ b/D2.docx
@@ -249,27 +249,7 @@
           <w:sz w:val="32"/>
           <w:szCs w:val="32"/>
         </w:rPr>
-        <w:t xml:space="preserve">                      Bsef19m029 - </w:t>
-      </w:r>
-      <w:proofErr w:type="spellStart"/>
-      <w:r>
-        <w:rPr>
-          <w:rFonts w:ascii="Arial" w:hAnsi="Arial" w:cs="Arial"/>
-          <w:color w:val="000000"/>
-          <w:sz w:val="32"/>
-          <w:szCs w:val="32"/>
-        </w:rPr>
-        <w:t>Iqra</w:t>
-      </w:r>
-      <w:proofErr w:type="spellEnd"/>
-      <w:r>
-        <w:rPr>
-          <w:rFonts w:ascii="Arial" w:hAnsi="Arial" w:cs="Arial"/>
-          <w:color w:val="000000"/>
-          <w:sz w:val="32"/>
-          <w:szCs w:val="32"/>
-        </w:rPr>
-        <w:t xml:space="preserve"> Hanif</w:t>
+        <w:t>                      Bsef19m029 - Iqra Hanif</w:t>
       </w:r>
     </w:p>
     <w:p>
@@ -950,15 +930,14 @@
         <w:rPr>
           <w:b/>
           <w:bCs/>
-          <w:noProof/>
           <w:sz w:val="32"/>
           <w:szCs w:val="32"/>
         </w:rPr>
         <w:drawing>
-          <wp:inline distT="0" distB="0" distL="0" distR="0" wp14:anchorId="3B380881" wp14:editId="53FE636A">
-            <wp:extent cx="6290113" cy="5335270"/>
-            <wp:effectExtent l="0" t="0" r="0" b="0"/>
-            <wp:docPr id="20" name="Picture 20"/>
+          <wp:inline distT="0" distB="0" distL="0" distR="0" wp14:anchorId="288C4A83" wp14:editId="3BD34D38">
+            <wp:extent cx="5943600" cy="5009515"/>
+            <wp:effectExtent l="0" t="0" r="0" b="635"/>
+            <wp:docPr id="25" name="Picture 25"/>
             <wp:cNvGraphicFramePr>
               <a:graphicFrameLocks xmlns:a="http://schemas.openxmlformats.org/drawingml/2006/main" noChangeAspect="1"/>
             </wp:cNvGraphicFramePr>
@@ -966,17 +945,11 @@
               <a:graphicData uri="http://schemas.openxmlformats.org/drawingml/2006/picture">
                 <pic:pic xmlns:pic="http://schemas.openxmlformats.org/drawingml/2006/picture">
                   <pic:nvPicPr>
-                    <pic:cNvPr id="20" name="Picture 20"/>
+                    <pic:cNvPr id="1" name=""/>
                     <pic:cNvPicPr/>
                   </pic:nvPicPr>
                   <pic:blipFill>
-                    <a:blip r:embed="rId9">
-                      <a:extLst>
-                        <a:ext uri="{28A0092B-C50C-407E-A947-70E740481C1C}">
-                          <a14:useLocalDpi xmlns:a14="http://schemas.microsoft.com/office/drawing/2010/main" val="0"/>
-                        </a:ext>
-                      </a:extLst>
-                    </a:blip>
+                    <a:blip r:embed="rId9"/>
                     <a:stretch>
                       <a:fillRect/>
                     </a:stretch>
@@ -984,7 +957,7 @@
                   <pic:spPr>
                     <a:xfrm>
                       <a:off x="0" y="0"/>
-                      <a:ext cx="6311893" cy="5353743"/>
+                      <a:ext cx="5943600" cy="5009515"/>
                     </a:xfrm>
                     <a:prstGeom prst="rect">
                       <a:avLst/>
@@ -1980,23 +1953,7 @@
           <w:sz w:val="32"/>
           <w:szCs w:val="32"/>
         </w:rPr>
-        <w:t xml:space="preserve">message </w:t>
-      </w:r>
-      <w:proofErr w:type="gramStart"/>
-      <w:r>
-        <w:rPr>
-          <w:sz w:val="32"/>
-          <w:szCs w:val="32"/>
-        </w:rPr>
-        <w:t>5 :</w:t>
-      </w:r>
-      <w:proofErr w:type="gramEnd"/>
-      <w:r>
-        <w:rPr>
-          <w:sz w:val="32"/>
-          <w:szCs w:val="32"/>
-        </w:rPr>
-        <w:t xml:space="preserve"> x means Bill Status and Date and 0 means false</w:t>
+        <w:t>message 5 : x means Bill Status and Date and 0 means false</w:t>
       </w:r>
     </w:p>
     <w:p>
@@ -3214,67 +3171,14 @@
                 <w:szCs w:val="32"/>
               </w:rPr>
             </w:pPr>
-            <w:proofErr w:type="spellStart"/>
-            <w:proofErr w:type="gramStart"/>
-            <w:r>
-              <w:rPr>
-                <w:rFonts w:eastAsia="Times New Roman" w:cstheme="minorHAnsi"/>
-                <w:color w:val="000000"/>
-                <w:sz w:val="32"/>
-                <w:szCs w:val="32"/>
-              </w:rPr>
-              <w:t>PayBill</w:t>
-            </w:r>
-            <w:proofErr w:type="spellEnd"/>
-            <w:r>
-              <w:rPr>
-                <w:rFonts w:eastAsia="Times New Roman" w:cstheme="minorHAnsi"/>
-                <w:color w:val="000000"/>
-                <w:sz w:val="32"/>
-                <w:szCs w:val="32"/>
-              </w:rPr>
-              <w:t>(</w:t>
-            </w:r>
-            <w:proofErr w:type="spellStart"/>
-            <w:proofErr w:type="gramEnd"/>
-            <w:r>
-              <w:rPr>
-                <w:rFonts w:eastAsia="Times New Roman" w:cstheme="minorHAnsi"/>
-                <w:color w:val="000000"/>
-                <w:sz w:val="32"/>
-                <w:szCs w:val="32"/>
-              </w:rPr>
-              <w:t>Bill_Id</w:t>
-            </w:r>
-            <w:proofErr w:type="spellEnd"/>
-            <w:r>
-              <w:rPr>
-                <w:rFonts w:eastAsia="Times New Roman" w:cstheme="minorHAnsi"/>
-                <w:color w:val="000000"/>
-                <w:sz w:val="32"/>
-                <w:szCs w:val="32"/>
-              </w:rPr>
-              <w:t xml:space="preserve">: </w:t>
-            </w:r>
-            <w:proofErr w:type="spellStart"/>
-            <w:r>
-              <w:rPr>
-                <w:rFonts w:eastAsia="Times New Roman" w:cstheme="minorHAnsi"/>
-                <w:color w:val="000000"/>
-                <w:sz w:val="32"/>
-                <w:szCs w:val="32"/>
-              </w:rPr>
-              <w:t>Bill_Id</w:t>
-            </w:r>
-            <w:proofErr w:type="spellEnd"/>
-            <w:r>
-              <w:rPr>
-                <w:rFonts w:eastAsia="Times New Roman" w:cstheme="minorHAnsi"/>
-                <w:color w:val="000000"/>
-                <w:sz w:val="32"/>
-                <w:szCs w:val="32"/>
-              </w:rPr>
-              <w:t>, Amount: integer)</w:t>
+            <w:r>
+              <w:rPr>
+                <w:rFonts w:eastAsia="Times New Roman" w:cstheme="minorHAnsi"/>
+                <w:color w:val="000000"/>
+                <w:sz w:val="32"/>
+                <w:szCs w:val="32"/>
+              </w:rPr>
+              <w:t>PayBill(Bill_Id: Bill_Id, Amount: integer)</w:t>
             </w:r>
           </w:p>
         </w:tc>
@@ -3433,25 +3337,14 @@
                 <w:szCs w:val="32"/>
               </w:rPr>
             </w:pPr>
-            <w:proofErr w:type="spellStart"/>
-            <w:r>
-              <w:rPr>
-                <w:rFonts w:eastAsia="Times New Roman" w:cstheme="minorHAnsi"/>
-                <w:color w:val="000000"/>
-                <w:sz w:val="32"/>
-                <w:szCs w:val="32"/>
-              </w:rPr>
-              <w:t>PayBill</w:t>
-            </w:r>
-            <w:proofErr w:type="spellEnd"/>
-            <w:r>
-              <w:rPr>
-                <w:rFonts w:eastAsia="Times New Roman" w:cstheme="minorHAnsi"/>
-                <w:color w:val="000000"/>
-                <w:sz w:val="32"/>
-                <w:szCs w:val="32"/>
-              </w:rPr>
-              <w:t xml:space="preserve"> instance p was created.</w:t>
+            <w:r>
+              <w:rPr>
+                <w:rFonts w:eastAsia="Times New Roman" w:cstheme="minorHAnsi"/>
+                <w:color w:val="000000"/>
+                <w:sz w:val="32"/>
+                <w:szCs w:val="32"/>
+              </w:rPr>
+              <w:t>PayBill instance p was created.</w:t>
             </w:r>
           </w:p>
           <w:p>
@@ -3475,27 +3368,7 @@
                 <w:sz w:val="32"/>
                 <w:szCs w:val="32"/>
               </w:rPr>
-              <w:t xml:space="preserve">p is associated with </w:t>
-            </w:r>
-            <w:proofErr w:type="spellStart"/>
-            <w:r>
-              <w:rPr>
-                <w:rFonts w:eastAsia="Times New Roman" w:cstheme="minorHAnsi"/>
-                <w:color w:val="000000"/>
-                <w:sz w:val="32"/>
-                <w:szCs w:val="32"/>
-              </w:rPr>
-              <w:t>BillRecord</w:t>
-            </w:r>
-            <w:proofErr w:type="spellEnd"/>
-            <w:r>
-              <w:rPr>
-                <w:rFonts w:eastAsia="Times New Roman" w:cstheme="minorHAnsi"/>
-                <w:color w:val="000000"/>
-                <w:sz w:val="32"/>
-                <w:szCs w:val="32"/>
-              </w:rPr>
-              <w:t>.</w:t>
+              <w:t>p is associated with BillRecord.</w:t>
             </w:r>
           </w:p>
           <w:p>
@@ -3512,56 +3385,14 @@
                 <w:szCs w:val="32"/>
               </w:rPr>
             </w:pPr>
-            <w:proofErr w:type="spellStart"/>
-            <w:proofErr w:type="gramStart"/>
-            <w:r>
-              <w:rPr>
-                <w:rFonts w:eastAsia="Times New Roman" w:cstheme="minorHAnsi"/>
-                <w:color w:val="000000"/>
-                <w:sz w:val="32"/>
-                <w:szCs w:val="32"/>
-              </w:rPr>
-              <w:t>p.Bill</w:t>
-            </w:r>
-            <w:proofErr w:type="gramEnd"/>
-            <w:r>
-              <w:rPr>
-                <w:rFonts w:eastAsia="Times New Roman" w:cstheme="minorHAnsi"/>
-                <w:color w:val="000000"/>
-                <w:sz w:val="32"/>
-                <w:szCs w:val="32"/>
-              </w:rPr>
-              <w:t>_Id</w:t>
-            </w:r>
-            <w:proofErr w:type="spellEnd"/>
-            <w:r>
-              <w:rPr>
-                <w:rFonts w:eastAsia="Times New Roman" w:cstheme="minorHAnsi"/>
-                <w:color w:val="000000"/>
-                <w:sz w:val="32"/>
-                <w:szCs w:val="32"/>
-              </w:rPr>
-              <w:t xml:space="preserve"> becomes </w:t>
-            </w:r>
-            <w:proofErr w:type="spellStart"/>
-            <w:r>
-              <w:rPr>
-                <w:rFonts w:eastAsia="Times New Roman" w:cstheme="minorHAnsi"/>
-                <w:color w:val="000000"/>
-                <w:sz w:val="32"/>
-                <w:szCs w:val="32"/>
-              </w:rPr>
-              <w:t>Bill_Id</w:t>
-            </w:r>
-            <w:proofErr w:type="spellEnd"/>
-            <w:r>
-              <w:rPr>
-                <w:rFonts w:eastAsia="Times New Roman" w:cstheme="minorHAnsi"/>
-                <w:color w:val="000000"/>
-                <w:sz w:val="32"/>
-                <w:szCs w:val="32"/>
-              </w:rPr>
-              <w:t>.</w:t>
+            <w:r>
+              <w:rPr>
+                <w:rFonts w:eastAsia="Times New Roman" w:cstheme="minorHAnsi"/>
+                <w:color w:val="000000"/>
+                <w:sz w:val="32"/>
+                <w:szCs w:val="32"/>
+              </w:rPr>
+              <w:t>p.Bill_Id becomes Bill_Id.</w:t>
             </w:r>
           </w:p>
           <w:p>
@@ -3585,27 +3416,7 @@
                 <w:sz w:val="32"/>
                 <w:szCs w:val="32"/>
               </w:rPr>
-              <w:t xml:space="preserve">Based on the </w:t>
-            </w:r>
-            <w:proofErr w:type="spellStart"/>
-            <w:r>
-              <w:rPr>
-                <w:rFonts w:eastAsia="Times New Roman" w:cstheme="minorHAnsi"/>
-                <w:color w:val="000000"/>
-                <w:sz w:val="32"/>
-                <w:szCs w:val="32"/>
-              </w:rPr>
-              <w:t>Bill_Id</w:t>
-            </w:r>
-            <w:proofErr w:type="spellEnd"/>
-            <w:r>
-              <w:rPr>
-                <w:rFonts w:eastAsia="Times New Roman" w:cstheme="minorHAnsi"/>
-                <w:color w:val="000000"/>
-                <w:sz w:val="32"/>
-                <w:szCs w:val="32"/>
-              </w:rPr>
-              <w:t>, the bill is paid.</w:t>
+              <w:t>Based on the Bill_Id, the bill is paid.</w:t>
             </w:r>
           </w:p>
           <w:p>
@@ -3732,37 +3543,14 @@
                 <w:szCs w:val="32"/>
               </w:rPr>
             </w:pPr>
-            <w:proofErr w:type="spellStart"/>
-            <w:proofErr w:type="gramStart"/>
-            <w:r>
-              <w:rPr>
-                <w:rFonts w:eastAsia="Times New Roman" w:cstheme="minorHAnsi"/>
-                <w:color w:val="000000"/>
-                <w:sz w:val="32"/>
-                <w:szCs w:val="32"/>
-              </w:rPr>
-              <w:t>AllowPermission</w:t>
-            </w:r>
-            <w:proofErr w:type="spellEnd"/>
-            <w:r>
-              <w:rPr>
-                <w:rFonts w:eastAsia="Times New Roman" w:cstheme="minorHAnsi"/>
-                <w:color w:val="000000"/>
-                <w:sz w:val="32"/>
-                <w:szCs w:val="32"/>
-              </w:rPr>
-              <w:t>(</w:t>
-            </w:r>
-            <w:proofErr w:type="spellStart"/>
-            <w:proofErr w:type="gramEnd"/>
-            <w:r>
-              <w:rPr>
-                <w:rFonts w:eastAsia="Times New Roman" w:cstheme="minorHAnsi"/>
-                <w:color w:val="000000"/>
-                <w:sz w:val="32"/>
-                <w:szCs w:val="32"/>
-              </w:rPr>
-              <w:t>GrantPermission:GrantP</w:t>
+            <w:r>
+              <w:rPr>
+                <w:rFonts w:eastAsia="Times New Roman" w:cstheme="minorHAnsi"/>
+                <w:color w:val="000000"/>
+                <w:sz w:val="32"/>
+                <w:szCs w:val="32"/>
+              </w:rPr>
+              <w:t>AllowPermission(GrantPermission:GrantP</w:t>
             </w:r>
             <w:r>
               <w:rPr>
@@ -3782,7 +3570,6 @@
               </w:rPr>
               <w:t>rmis</w:t>
             </w:r>
-            <w:proofErr w:type="spellEnd"/>
             <w:r>
               <w:rPr>
                 <w:rFonts w:eastAsia="Times New Roman" w:cstheme="minorHAnsi"/>
@@ -3792,7 +3579,6 @@
               </w:rPr>
               <w:t xml:space="preserve"> </w:t>
             </w:r>
-            <w:proofErr w:type="spellStart"/>
             <w:r>
               <w:rPr>
                 <w:rFonts w:eastAsia="Times New Roman" w:cstheme="minorHAnsi"/>
@@ -3802,7 +3588,6 @@
               </w:rPr>
               <w:t>sion</w:t>
             </w:r>
-            <w:proofErr w:type="spellEnd"/>
             <w:r>
               <w:rPr>
                 <w:rFonts w:eastAsia="Times New Roman" w:cstheme="minorHAnsi"/>
@@ -4137,67 +3922,14 @@
                 <w:szCs w:val="32"/>
               </w:rPr>
             </w:pPr>
-            <w:proofErr w:type="spellStart"/>
-            <w:proofErr w:type="gramStart"/>
-            <w:r>
-              <w:rPr>
-                <w:rFonts w:eastAsia="Times New Roman" w:cstheme="minorHAnsi"/>
-                <w:color w:val="000000"/>
-                <w:sz w:val="32"/>
-                <w:szCs w:val="32"/>
-              </w:rPr>
-              <w:t>LoginEmployee</w:t>
-            </w:r>
-            <w:proofErr w:type="spellEnd"/>
-            <w:r>
-              <w:rPr>
-                <w:rFonts w:eastAsia="Times New Roman" w:cstheme="minorHAnsi"/>
-                <w:color w:val="000000"/>
-                <w:sz w:val="32"/>
-                <w:szCs w:val="32"/>
-              </w:rPr>
-              <w:t>(</w:t>
-            </w:r>
-            <w:proofErr w:type="spellStart"/>
-            <w:proofErr w:type="gramEnd"/>
-            <w:r>
-              <w:rPr>
-                <w:rFonts w:eastAsia="Times New Roman" w:cstheme="minorHAnsi"/>
-                <w:color w:val="000000"/>
-                <w:sz w:val="32"/>
-                <w:szCs w:val="32"/>
-              </w:rPr>
-              <w:t>Username:string</w:t>
-            </w:r>
-            <w:proofErr w:type="spellEnd"/>
-            <w:r>
-              <w:rPr>
-                <w:rFonts w:eastAsia="Times New Roman" w:cstheme="minorHAnsi"/>
-                <w:color w:val="000000"/>
-                <w:sz w:val="32"/>
-                <w:szCs w:val="32"/>
-              </w:rPr>
-              <w:t xml:space="preserve">, </w:t>
-            </w:r>
-            <w:proofErr w:type="spellStart"/>
-            <w:r>
-              <w:rPr>
-                <w:rFonts w:eastAsia="Times New Roman" w:cstheme="minorHAnsi"/>
-                <w:color w:val="000000"/>
-                <w:sz w:val="32"/>
-                <w:szCs w:val="32"/>
-              </w:rPr>
-              <w:t>Password:string</w:t>
-            </w:r>
-            <w:proofErr w:type="spellEnd"/>
-            <w:r>
-              <w:rPr>
-                <w:rFonts w:eastAsia="Times New Roman" w:cstheme="minorHAnsi"/>
-                <w:color w:val="000000"/>
-                <w:sz w:val="32"/>
-                <w:szCs w:val="32"/>
-              </w:rPr>
-              <w:t>)</w:t>
+            <w:r>
+              <w:rPr>
+                <w:rFonts w:eastAsia="Times New Roman" w:cstheme="minorHAnsi"/>
+                <w:color w:val="000000"/>
+                <w:sz w:val="32"/>
+                <w:szCs w:val="32"/>
+              </w:rPr>
+              <w:t>LoginEmployee(Username:string, Password:string)</w:t>
             </w:r>
           </w:p>
         </w:tc>
@@ -4353,27 +4085,7 @@
                 <w:sz w:val="32"/>
                 <w:szCs w:val="32"/>
               </w:rPr>
-              <w:t xml:space="preserve">An </w:t>
-            </w:r>
-            <w:proofErr w:type="gramStart"/>
-            <w:r>
-              <w:rPr>
-                <w:rFonts w:eastAsia="Times New Roman" w:cstheme="minorHAnsi"/>
-                <w:color w:val="000000"/>
-                <w:sz w:val="32"/>
-                <w:szCs w:val="32"/>
-              </w:rPr>
-              <w:t>Employee</w:t>
-            </w:r>
-            <w:proofErr w:type="gramEnd"/>
-            <w:r>
-              <w:rPr>
-                <w:rFonts w:eastAsia="Times New Roman" w:cstheme="minorHAnsi"/>
-                <w:color w:val="000000"/>
-                <w:sz w:val="32"/>
-                <w:szCs w:val="32"/>
-              </w:rPr>
-              <w:t xml:space="preserve"> </w:t>
+              <w:t xml:space="preserve">An Employee </w:t>
             </w:r>
             <w:r>
               <w:rPr>
@@ -4531,47 +4243,14 @@
                 <w:szCs w:val="32"/>
               </w:rPr>
             </w:pPr>
-            <w:proofErr w:type="spellStart"/>
-            <w:proofErr w:type="gramStart"/>
-            <w:r>
-              <w:rPr>
-                <w:rFonts w:eastAsia="Times New Roman" w:cstheme="minorHAnsi"/>
-                <w:color w:val="000000"/>
-                <w:sz w:val="32"/>
-                <w:szCs w:val="32"/>
-              </w:rPr>
-              <w:t>ViewEmpInfo</w:t>
-            </w:r>
-            <w:proofErr w:type="spellEnd"/>
-            <w:r>
-              <w:rPr>
-                <w:rFonts w:eastAsia="Times New Roman" w:cstheme="minorHAnsi"/>
-                <w:color w:val="000000"/>
-                <w:sz w:val="32"/>
-                <w:szCs w:val="32"/>
-              </w:rPr>
-              <w:t>(</w:t>
-            </w:r>
-            <w:proofErr w:type="spellStart"/>
-            <w:proofErr w:type="gramEnd"/>
-            <w:r>
-              <w:rPr>
-                <w:rFonts w:eastAsia="Times New Roman" w:cstheme="minorHAnsi"/>
-                <w:color w:val="000000"/>
-                <w:sz w:val="32"/>
-                <w:szCs w:val="32"/>
-              </w:rPr>
-              <w:t>DisplayInfo:DisplayInfo</w:t>
-            </w:r>
-            <w:proofErr w:type="spellEnd"/>
-            <w:r>
-              <w:rPr>
-                <w:rFonts w:eastAsia="Times New Roman" w:cstheme="minorHAnsi"/>
-                <w:color w:val="000000"/>
-                <w:sz w:val="32"/>
-                <w:szCs w:val="32"/>
-              </w:rPr>
-              <w:t>)</w:t>
+            <w:r>
+              <w:rPr>
+                <w:rFonts w:eastAsia="Times New Roman" w:cstheme="minorHAnsi"/>
+                <w:color w:val="000000"/>
+                <w:sz w:val="32"/>
+                <w:szCs w:val="32"/>
+              </w:rPr>
+              <w:t>ViewEmpInfo(DisplayInfo:DisplayInfo)</w:t>
             </w:r>
           </w:p>
         </w:tc>
@@ -4720,27 +4399,14 @@
                 <w:szCs w:val="32"/>
               </w:rPr>
             </w:pPr>
-            <w:proofErr w:type="spellStart"/>
-            <w:proofErr w:type="gramStart"/>
-            <w:r>
-              <w:rPr>
-                <w:rFonts w:eastAsia="Times New Roman" w:cstheme="minorHAnsi"/>
-                <w:color w:val="000000"/>
-                <w:sz w:val="32"/>
-                <w:szCs w:val="32"/>
-              </w:rPr>
-              <w:t>e.DisplayInfo</w:t>
-            </w:r>
-            <w:proofErr w:type="spellEnd"/>
-            <w:proofErr w:type="gramEnd"/>
-            <w:r>
-              <w:rPr>
-                <w:rFonts w:eastAsia="Times New Roman" w:cstheme="minorHAnsi"/>
-                <w:color w:val="000000"/>
-                <w:sz w:val="32"/>
-                <w:szCs w:val="32"/>
-              </w:rPr>
-              <w:t xml:space="preserve"> is called.</w:t>
+            <w:r>
+              <w:rPr>
+                <w:rFonts w:eastAsia="Times New Roman" w:cstheme="minorHAnsi"/>
+                <w:color w:val="000000"/>
+                <w:sz w:val="32"/>
+                <w:szCs w:val="32"/>
+              </w:rPr>
+              <w:t>e.DisplayInfo is called.</w:t>
             </w:r>
           </w:p>
           <w:p>
@@ -4855,47 +4521,14 @@
                 <w:szCs w:val="32"/>
               </w:rPr>
             </w:pPr>
-            <w:proofErr w:type="spellStart"/>
-            <w:proofErr w:type="gramStart"/>
-            <w:r>
-              <w:rPr>
-                <w:rFonts w:eastAsia="Times New Roman" w:cstheme="minorHAnsi"/>
-                <w:color w:val="000000"/>
-                <w:sz w:val="32"/>
-                <w:szCs w:val="32"/>
-              </w:rPr>
-              <w:t>SendUpdateRequest</w:t>
-            </w:r>
-            <w:proofErr w:type="spellEnd"/>
-            <w:r>
-              <w:rPr>
-                <w:rFonts w:eastAsia="Times New Roman" w:cstheme="minorHAnsi"/>
-                <w:color w:val="000000"/>
-                <w:sz w:val="32"/>
-                <w:szCs w:val="32"/>
-              </w:rPr>
-              <w:t>(</w:t>
-            </w:r>
-            <w:proofErr w:type="spellStart"/>
-            <w:proofErr w:type="gramEnd"/>
-            <w:r>
-              <w:rPr>
-                <w:rFonts w:eastAsia="Times New Roman" w:cstheme="minorHAnsi"/>
-                <w:color w:val="000000"/>
-                <w:sz w:val="32"/>
-                <w:szCs w:val="32"/>
-              </w:rPr>
-              <w:t>EmpInfo:Empinfo</w:t>
-            </w:r>
-            <w:proofErr w:type="spellEnd"/>
-            <w:r>
-              <w:rPr>
-                <w:rFonts w:eastAsia="Times New Roman" w:cstheme="minorHAnsi"/>
-                <w:color w:val="000000"/>
-                <w:sz w:val="32"/>
-                <w:szCs w:val="32"/>
-              </w:rPr>
-              <w:t>)</w:t>
+            <w:r>
+              <w:rPr>
+                <w:rFonts w:eastAsia="Times New Roman" w:cstheme="minorHAnsi"/>
+                <w:color w:val="000000"/>
+                <w:sz w:val="32"/>
+                <w:szCs w:val="32"/>
+              </w:rPr>
+              <w:t>SendUpdateRequest(EmpInfo:Empinfo)</w:t>
             </w:r>
           </w:p>
         </w:tc>
@@ -5128,36 +4761,14 @@
                 <w:szCs w:val="32"/>
               </w:rPr>
             </w:pPr>
-            <w:proofErr w:type="gramStart"/>
-            <w:r>
-              <w:rPr>
-                <w:rFonts w:eastAsia="Times New Roman" w:cstheme="minorHAnsi"/>
-                <w:color w:val="000000"/>
-                <w:sz w:val="32"/>
-                <w:szCs w:val="32"/>
-              </w:rPr>
-              <w:t>.</w:t>
-            </w:r>
-            <w:proofErr w:type="spellStart"/>
-            <w:r>
-              <w:rPr>
-                <w:rFonts w:eastAsia="Times New Roman" w:cstheme="minorHAnsi"/>
-                <w:color w:val="000000"/>
-                <w:sz w:val="32"/>
-                <w:szCs w:val="32"/>
-              </w:rPr>
-              <w:t>EmployeeInfo</w:t>
-            </w:r>
-            <w:proofErr w:type="spellEnd"/>
-            <w:proofErr w:type="gramEnd"/>
-            <w:r>
-              <w:rPr>
-                <w:rFonts w:eastAsia="Times New Roman" w:cstheme="minorHAnsi"/>
-                <w:color w:val="000000"/>
-                <w:sz w:val="32"/>
-                <w:szCs w:val="32"/>
-              </w:rPr>
-              <w:t xml:space="preserve"> is called.</w:t>
+            <w:r>
+              <w:rPr>
+                <w:rFonts w:eastAsia="Times New Roman" w:cstheme="minorHAnsi"/>
+                <w:color w:val="000000"/>
+                <w:sz w:val="32"/>
+                <w:szCs w:val="32"/>
+              </w:rPr>
+              <w:t>.EmployeeInfo is called.</w:t>
             </w:r>
           </w:p>
           <w:p>
@@ -5275,36 +4886,14 @@
                 <w:szCs w:val="32"/>
               </w:rPr>
             </w:pPr>
-            <w:proofErr w:type="spellStart"/>
-            <w:proofErr w:type="gramStart"/>
-            <w:r>
-              <w:rPr>
-                <w:rFonts w:eastAsia="Times New Roman" w:cstheme="minorHAnsi"/>
-                <w:color w:val="000000"/>
-                <w:sz w:val="32"/>
-                <w:szCs w:val="32"/>
-              </w:rPr>
-              <w:t>UpdateInfo</w:t>
-            </w:r>
-            <w:proofErr w:type="spellEnd"/>
-            <w:r>
-              <w:rPr>
-                <w:rFonts w:eastAsia="Times New Roman" w:cstheme="minorHAnsi"/>
-                <w:color w:val="000000"/>
-                <w:sz w:val="32"/>
-                <w:szCs w:val="32"/>
-              </w:rPr>
-              <w:t>(</w:t>
-            </w:r>
-            <w:proofErr w:type="gramEnd"/>
-            <w:r>
-              <w:rPr>
-                <w:rFonts w:eastAsia="Times New Roman" w:cstheme="minorHAnsi"/>
-                <w:color w:val="000000"/>
-                <w:sz w:val="32"/>
-                <w:szCs w:val="32"/>
-              </w:rPr>
-              <w:t>)</w:t>
+            <w:r>
+              <w:rPr>
+                <w:rFonts w:eastAsia="Times New Roman" w:cstheme="minorHAnsi"/>
+                <w:color w:val="000000"/>
+                <w:sz w:val="32"/>
+                <w:szCs w:val="32"/>
+              </w:rPr>
+              <w:t>UpdateInfo()</w:t>
             </w:r>
           </w:p>
         </w:tc>
@@ -5494,29 +5083,7 @@
                 <w:sz w:val="32"/>
                 <w:szCs w:val="32"/>
               </w:rPr>
-              <w:t xml:space="preserve">Instance </w:t>
-            </w:r>
-            <w:proofErr w:type="spellStart"/>
-            <w:proofErr w:type="gramStart"/>
-            <w:r>
-              <w:rPr>
-                <w:rFonts w:eastAsia="Times New Roman" w:cstheme="minorHAnsi"/>
-                <w:color w:val="000000"/>
-                <w:sz w:val="32"/>
-                <w:szCs w:val="32"/>
-              </w:rPr>
-              <w:t>e.employeeInfo</w:t>
-            </w:r>
-            <w:proofErr w:type="spellEnd"/>
-            <w:proofErr w:type="gramEnd"/>
-            <w:r>
-              <w:rPr>
-                <w:rFonts w:eastAsia="Times New Roman" w:cstheme="minorHAnsi"/>
-                <w:color w:val="000000"/>
-                <w:sz w:val="32"/>
-                <w:szCs w:val="32"/>
-              </w:rPr>
-              <w:t xml:space="preserve"> is associated with the manager.</w:t>
+              <w:t>Instance e.employeeInfo is associated with the manager.</w:t>
             </w:r>
           </w:p>
           <w:p>
@@ -5540,27 +5107,7 @@
                 <w:sz w:val="32"/>
                 <w:szCs w:val="32"/>
               </w:rPr>
-              <w:t xml:space="preserve">If an update request is received, the admin updates the </w:t>
-            </w:r>
-            <w:proofErr w:type="gramStart"/>
-            <w:r>
-              <w:rPr>
-                <w:rFonts w:eastAsia="Times New Roman" w:cstheme="minorHAnsi"/>
-                <w:color w:val="000000"/>
-                <w:sz w:val="32"/>
-                <w:szCs w:val="32"/>
-              </w:rPr>
-              <w:t>employees</w:t>
-            </w:r>
-            <w:proofErr w:type="gramEnd"/>
-            <w:r>
-              <w:rPr>
-                <w:rFonts w:eastAsia="Times New Roman" w:cstheme="minorHAnsi"/>
-                <w:color w:val="000000"/>
-                <w:sz w:val="32"/>
-                <w:szCs w:val="32"/>
-              </w:rPr>
-              <w:t xml:space="preserve"> information</w:t>
+              <w:t>If an update request is received, the admin updates the employees information</w:t>
             </w:r>
             <w:r>
               <w:rPr>
@@ -5663,47 +5210,14 @@
                 <w:szCs w:val="32"/>
               </w:rPr>
             </w:pPr>
-            <w:proofErr w:type="spellStart"/>
-            <w:proofErr w:type="gramStart"/>
-            <w:r>
-              <w:rPr>
-                <w:rFonts w:eastAsia="Times New Roman" w:cstheme="minorHAnsi"/>
-                <w:color w:val="000000"/>
-                <w:sz w:val="32"/>
-                <w:szCs w:val="32"/>
-              </w:rPr>
-              <w:t>PaySalary</w:t>
-            </w:r>
-            <w:proofErr w:type="spellEnd"/>
-            <w:r>
-              <w:rPr>
-                <w:rFonts w:eastAsia="Times New Roman" w:cstheme="minorHAnsi"/>
-                <w:color w:val="000000"/>
-                <w:sz w:val="32"/>
-                <w:szCs w:val="32"/>
-              </w:rPr>
-              <w:t>(</w:t>
-            </w:r>
-            <w:proofErr w:type="spellStart"/>
-            <w:proofErr w:type="gramEnd"/>
-            <w:r>
-              <w:rPr>
-                <w:rFonts w:eastAsia="Times New Roman" w:cstheme="minorHAnsi"/>
-                <w:color w:val="000000"/>
-                <w:sz w:val="32"/>
-                <w:szCs w:val="32"/>
-              </w:rPr>
-              <w:t>EmployeeSalary:EmployeeSalary</w:t>
-            </w:r>
-            <w:proofErr w:type="spellEnd"/>
-            <w:r>
-              <w:rPr>
-                <w:rFonts w:eastAsia="Times New Roman" w:cstheme="minorHAnsi"/>
-                <w:color w:val="000000"/>
-                <w:sz w:val="32"/>
-                <w:szCs w:val="32"/>
-              </w:rPr>
-              <w:t>, Amount: Integer)</w:t>
+            <w:r>
+              <w:rPr>
+                <w:rFonts w:eastAsia="Times New Roman" w:cstheme="minorHAnsi"/>
+                <w:color w:val="000000"/>
+                <w:sz w:val="32"/>
+                <w:szCs w:val="32"/>
+              </w:rPr>
+              <w:t>PaySalary(EmployeeSalary:EmployeeSalary, Amount: Integer)</w:t>
             </w:r>
           </w:p>
         </w:tc>
@@ -5918,39 +5432,15 @@
                 <w:szCs w:val="32"/>
               </w:rPr>
             </w:pPr>
-            <w:proofErr w:type="spellStart"/>
-            <w:proofErr w:type="gramStart"/>
-            <w:r>
-              <w:rPr>
-                <w:rFonts w:eastAsia="Times New Roman" w:cstheme="minorHAnsi"/>
-                <w:color w:val="000000"/>
-                <w:sz w:val="32"/>
-                <w:szCs w:val="32"/>
-              </w:rPr>
-              <w:t>p.EmployeeSalary</w:t>
-            </w:r>
-            <w:proofErr w:type="spellEnd"/>
-            <w:proofErr w:type="gramEnd"/>
-            <w:r>
-              <w:rPr>
-                <w:rFonts w:eastAsia="Times New Roman" w:cstheme="minorHAnsi"/>
-                <w:color w:val="000000"/>
-                <w:sz w:val="32"/>
-                <w:szCs w:val="32"/>
-              </w:rPr>
-              <w:t xml:space="preserve"> becomes </w:t>
-            </w:r>
-            <w:proofErr w:type="spellStart"/>
-            <w:r>
-              <w:rPr>
-                <w:rFonts w:eastAsia="Times New Roman" w:cstheme="minorHAnsi"/>
-                <w:color w:val="000000"/>
-                <w:sz w:val="32"/>
-                <w:szCs w:val="32"/>
-              </w:rPr>
-              <w:t>EmployeeSalary</w:t>
-            </w:r>
-            <w:proofErr w:type="spellEnd"/>
+            <w:r>
+              <w:rPr>
+                <w:rFonts w:eastAsia="Times New Roman" w:cstheme="minorHAnsi"/>
+                <w:color w:val="000000"/>
+                <w:sz w:val="32"/>
+                <w:szCs w:val="32"/>
+              </w:rPr>
+              <w:t>p.EmployeeSalary becomes EmployeeSalary</w:t>
+            </w:r>
           </w:p>
           <w:p>
             <w:pPr>
@@ -6084,47 +5574,14 @@
                 <w:szCs w:val="32"/>
               </w:rPr>
             </w:pPr>
-            <w:proofErr w:type="spellStart"/>
-            <w:proofErr w:type="gramStart"/>
-            <w:r>
-              <w:rPr>
-                <w:rFonts w:eastAsia="Times New Roman" w:cstheme="minorHAnsi"/>
-                <w:color w:val="000000"/>
-                <w:sz w:val="32"/>
-                <w:szCs w:val="32"/>
-              </w:rPr>
-              <w:t>ViewAttendance</w:t>
-            </w:r>
-            <w:proofErr w:type="spellEnd"/>
-            <w:r>
-              <w:rPr>
-                <w:rFonts w:eastAsia="Times New Roman" w:cstheme="minorHAnsi"/>
-                <w:color w:val="000000"/>
-                <w:sz w:val="32"/>
-                <w:szCs w:val="32"/>
-              </w:rPr>
-              <w:t>(</w:t>
-            </w:r>
-            <w:proofErr w:type="spellStart"/>
-            <w:proofErr w:type="gramEnd"/>
-            <w:r>
-              <w:rPr>
-                <w:rFonts w:eastAsia="Times New Roman" w:cstheme="minorHAnsi"/>
-                <w:color w:val="000000"/>
-                <w:sz w:val="32"/>
-                <w:szCs w:val="32"/>
-              </w:rPr>
-              <w:t>Attendances:Attendances</w:t>
-            </w:r>
-            <w:proofErr w:type="spellEnd"/>
-            <w:r>
-              <w:rPr>
-                <w:rFonts w:eastAsia="Times New Roman" w:cstheme="minorHAnsi"/>
-                <w:color w:val="000000"/>
-                <w:sz w:val="32"/>
-                <w:szCs w:val="32"/>
-              </w:rPr>
-              <w:t>,</w:t>
+            <w:r>
+              <w:rPr>
+                <w:rFonts w:eastAsia="Times New Roman" w:cstheme="minorHAnsi"/>
+                <w:color w:val="000000"/>
+                <w:sz w:val="32"/>
+                <w:szCs w:val="32"/>
+              </w:rPr>
+              <w:t>ViewAttendance(Attendances:Attendances,</w:t>
             </w:r>
             <w:r>
               <w:rPr>
@@ -6135,45 +5592,14 @@
               </w:rPr>
               <w:t xml:space="preserve"> </w:t>
             </w:r>
-            <w:proofErr w:type="spellStart"/>
-            <w:r>
-              <w:rPr>
-                <w:rFonts w:eastAsia="Times New Roman" w:cstheme="minorHAnsi"/>
-                <w:color w:val="000000"/>
-                <w:sz w:val="32"/>
-                <w:szCs w:val="32"/>
-              </w:rPr>
-              <w:t>Absents:Integer</w:t>
-            </w:r>
-            <w:proofErr w:type="spellEnd"/>
-            <w:r>
-              <w:rPr>
-                <w:rFonts w:eastAsia="Times New Roman" w:cstheme="minorHAnsi"/>
-                <w:color w:val="000000"/>
-                <w:sz w:val="32"/>
-                <w:szCs w:val="32"/>
-              </w:rPr>
-              <w:t xml:space="preserve">, </w:t>
-            </w:r>
-            <w:proofErr w:type="spellStart"/>
-            <w:r>
-              <w:rPr>
-                <w:rFonts w:eastAsia="Times New Roman" w:cstheme="minorHAnsi"/>
-                <w:color w:val="000000"/>
-                <w:sz w:val="32"/>
-                <w:szCs w:val="32"/>
-              </w:rPr>
-              <w:t>NoOfDays</w:t>
-            </w:r>
-            <w:proofErr w:type="spellEnd"/>
-            <w:r>
-              <w:rPr>
-                <w:rFonts w:eastAsia="Times New Roman" w:cstheme="minorHAnsi"/>
-                <w:color w:val="000000"/>
-                <w:sz w:val="32"/>
-                <w:szCs w:val="32"/>
-              </w:rPr>
-              <w:t>: Integer)</w:t>
+            <w:r>
+              <w:rPr>
+                <w:rFonts w:eastAsia="Times New Roman" w:cstheme="minorHAnsi"/>
+                <w:color w:val="000000"/>
+                <w:sz w:val="32"/>
+                <w:szCs w:val="32"/>
+              </w:rPr>
+              <w:t>Absents:Integer, NoOfDays: Integer)</w:t>
             </w:r>
           </w:p>
         </w:tc>
@@ -6346,27 +5772,14 @@
                 <w:szCs w:val="32"/>
               </w:rPr>
             </w:pPr>
-            <w:proofErr w:type="spellStart"/>
-            <w:proofErr w:type="gramStart"/>
-            <w:r>
-              <w:rPr>
-                <w:rFonts w:eastAsia="Times New Roman" w:cstheme="minorHAnsi"/>
-                <w:color w:val="000000"/>
-                <w:sz w:val="32"/>
-                <w:szCs w:val="32"/>
-              </w:rPr>
-              <w:t>e.Attendance</w:t>
-            </w:r>
-            <w:proofErr w:type="spellEnd"/>
-            <w:proofErr w:type="gramEnd"/>
-            <w:r>
-              <w:rPr>
-                <w:rFonts w:eastAsia="Times New Roman" w:cstheme="minorHAnsi"/>
-                <w:color w:val="000000"/>
-                <w:sz w:val="32"/>
-                <w:szCs w:val="32"/>
-              </w:rPr>
-              <w:t xml:space="preserve"> is associate with Attendances</w:t>
+            <w:r>
+              <w:rPr>
+                <w:rFonts w:eastAsia="Times New Roman" w:cstheme="minorHAnsi"/>
+                <w:color w:val="000000"/>
+                <w:sz w:val="32"/>
+                <w:szCs w:val="32"/>
+              </w:rPr>
+              <w:t>e.Attendance is associate with Attendances</w:t>
             </w:r>
           </w:p>
           <w:p>
@@ -6482,67 +5895,14 @@
                 <w:szCs w:val="32"/>
               </w:rPr>
             </w:pPr>
-            <w:proofErr w:type="spellStart"/>
-            <w:proofErr w:type="gramStart"/>
-            <w:r>
-              <w:rPr>
-                <w:rFonts w:eastAsia="Times New Roman" w:cstheme="minorHAnsi"/>
-                <w:color w:val="000000"/>
-                <w:sz w:val="32"/>
-                <w:szCs w:val="32"/>
-              </w:rPr>
-              <w:t>MarkLeave</w:t>
-            </w:r>
-            <w:proofErr w:type="spellEnd"/>
-            <w:r>
-              <w:rPr>
-                <w:rFonts w:eastAsia="Times New Roman" w:cstheme="minorHAnsi"/>
-                <w:color w:val="000000"/>
-                <w:sz w:val="32"/>
-                <w:szCs w:val="32"/>
-              </w:rPr>
-              <w:t>(</w:t>
-            </w:r>
-            <w:proofErr w:type="spellStart"/>
-            <w:proofErr w:type="gramEnd"/>
-            <w:r>
-              <w:rPr>
-                <w:rFonts w:eastAsia="Times New Roman" w:cstheme="minorHAnsi"/>
-                <w:color w:val="000000"/>
-                <w:sz w:val="32"/>
-                <w:szCs w:val="32"/>
-              </w:rPr>
-              <w:t>Leave:Leave</w:t>
-            </w:r>
-            <w:proofErr w:type="spellEnd"/>
-            <w:r>
-              <w:rPr>
-                <w:rFonts w:eastAsia="Times New Roman" w:cstheme="minorHAnsi"/>
-                <w:color w:val="000000"/>
-                <w:sz w:val="32"/>
-                <w:szCs w:val="32"/>
-              </w:rPr>
-              <w:t xml:space="preserve">, </w:t>
-            </w:r>
-            <w:proofErr w:type="spellStart"/>
-            <w:r>
-              <w:rPr>
-                <w:rFonts w:eastAsia="Times New Roman" w:cstheme="minorHAnsi"/>
-                <w:color w:val="000000"/>
-                <w:sz w:val="32"/>
-                <w:szCs w:val="32"/>
-              </w:rPr>
-              <w:t>No_ofAttendances:Integer</w:t>
-            </w:r>
-            <w:proofErr w:type="spellEnd"/>
-            <w:r>
-              <w:rPr>
-                <w:rFonts w:eastAsia="Times New Roman" w:cstheme="minorHAnsi"/>
-                <w:color w:val="000000"/>
-                <w:sz w:val="32"/>
-                <w:szCs w:val="32"/>
-              </w:rPr>
-              <w:t>)</w:t>
+            <w:r>
+              <w:rPr>
+                <w:rFonts w:eastAsia="Times New Roman" w:cstheme="minorHAnsi"/>
+                <w:color w:val="000000"/>
+                <w:sz w:val="32"/>
+                <w:szCs w:val="32"/>
+              </w:rPr>
+              <w:t>MarkLeave(Leave:Leave, No_ofAttendances:Integer)</w:t>
             </w:r>
           </w:p>
         </w:tc>
@@ -6840,36 +6200,14 @@
                 <w:szCs w:val="32"/>
               </w:rPr>
             </w:pPr>
-            <w:proofErr w:type="spellStart"/>
-            <w:proofErr w:type="gramStart"/>
-            <w:r>
-              <w:rPr>
-                <w:rFonts w:eastAsia="Times New Roman" w:cstheme="minorHAnsi"/>
-                <w:color w:val="000000"/>
-                <w:sz w:val="32"/>
-                <w:szCs w:val="32"/>
-              </w:rPr>
-              <w:t>BillRecords</w:t>
-            </w:r>
-            <w:proofErr w:type="spellEnd"/>
-            <w:r>
-              <w:rPr>
-                <w:rFonts w:eastAsia="Times New Roman" w:cstheme="minorHAnsi"/>
-                <w:color w:val="000000"/>
-                <w:sz w:val="32"/>
-                <w:szCs w:val="32"/>
-              </w:rPr>
-              <w:t>(</w:t>
-            </w:r>
-            <w:proofErr w:type="gramEnd"/>
-            <w:r>
-              <w:rPr>
-                <w:rFonts w:eastAsia="Times New Roman" w:cstheme="minorHAnsi"/>
-                <w:color w:val="000000"/>
-                <w:sz w:val="32"/>
-                <w:szCs w:val="32"/>
-              </w:rPr>
-              <w:t>)</w:t>
+            <w:r>
+              <w:rPr>
+                <w:rFonts w:eastAsia="Times New Roman" w:cstheme="minorHAnsi"/>
+                <w:color w:val="000000"/>
+                <w:sz w:val="32"/>
+                <w:szCs w:val="32"/>
+              </w:rPr>
+              <w:t>BillRecords()</w:t>
             </w:r>
           </w:p>
         </w:tc>
@@ -7051,47 +6389,14 @@
                 <w:szCs w:val="32"/>
               </w:rPr>
             </w:pPr>
-            <w:proofErr w:type="spellStart"/>
-            <w:proofErr w:type="gramStart"/>
-            <w:r>
-              <w:rPr>
-                <w:rFonts w:eastAsia="Times New Roman" w:cstheme="minorHAnsi"/>
-                <w:color w:val="000000"/>
-                <w:sz w:val="32"/>
-                <w:szCs w:val="32"/>
-              </w:rPr>
-              <w:t>e.updatebill</w:t>
-            </w:r>
-            <w:proofErr w:type="spellEnd"/>
-            <w:proofErr w:type="gramEnd"/>
-            <w:r>
-              <w:rPr>
-                <w:rFonts w:eastAsia="Times New Roman" w:cstheme="minorHAnsi"/>
-                <w:color w:val="000000"/>
-                <w:sz w:val="32"/>
-                <w:szCs w:val="32"/>
-              </w:rPr>
-              <w:t xml:space="preserve"> is associated with </w:t>
-            </w:r>
-            <w:proofErr w:type="spellStart"/>
-            <w:r>
-              <w:rPr>
-                <w:rFonts w:eastAsia="Times New Roman" w:cstheme="minorHAnsi"/>
-                <w:color w:val="000000"/>
-                <w:sz w:val="32"/>
-                <w:szCs w:val="32"/>
-              </w:rPr>
-              <w:t>billRecord</w:t>
-            </w:r>
-            <w:proofErr w:type="spellEnd"/>
-            <w:r>
-              <w:rPr>
-                <w:rFonts w:eastAsia="Times New Roman" w:cstheme="minorHAnsi"/>
-                <w:color w:val="000000"/>
-                <w:sz w:val="32"/>
-                <w:szCs w:val="32"/>
-              </w:rPr>
-              <w:t xml:space="preserve"> .</w:t>
+            <w:r>
+              <w:rPr>
+                <w:rFonts w:eastAsia="Times New Roman" w:cstheme="minorHAnsi"/>
+                <w:color w:val="000000"/>
+                <w:sz w:val="32"/>
+                <w:szCs w:val="32"/>
+              </w:rPr>
+              <w:t>e.updatebill is associated with billRecord .</w:t>
             </w:r>
           </w:p>
           <w:p>

</xml_diff>